<commit_message>
Update Fiery Led Lamp Инструкция.docx
</commit_message>
<xml_diff>
--- a/FieryLedLamp_New_WEB/Инструкция LedLamp/Fiery Led Lamp Инструкция.docx
+++ b/FieryLedLamp_New_WEB/Инструкция LedLamp/Fiery Led Lamp Инструкция.docx
@@ -507,7 +507,6 @@
           <w:szCs w:val="24"/>
         </w:rPr>
       </w:pPr>
-      <w:bookmarkStart w:id="1" w:name="_Hlk116942623"/>
       <w:r>
         <w:rPr>
           <w:rFonts w:ascii="Times New Roman" w:hAnsi="Times New Roman" w:cs="Times New Roman"/>
@@ -792,25 +791,12 @@
         <w:ind w:right="-1"/>
         <w:rPr>
           <w:rFonts w:ascii="Times New Roman" w:hAnsi="Times New Roman" w:cs="Times New Roman"/>
-          <w:b/>
-          <w:sz w:val="24"/>
-          <w:szCs w:val="24"/>
-        </w:rPr>
-      </w:pPr>
-      <w:bookmarkStart w:id="2" w:name="_Hlk98364135"/>
+          <w:sz w:val="24"/>
+          <w:szCs w:val="24"/>
+        </w:rPr>
+      </w:pPr>
+      <w:bookmarkStart w:id="1" w:name="_Hlk98364135"/>
       <w:bookmarkEnd w:id="0"/>
-      <w:bookmarkEnd w:id="1"/>
-    </w:p>
-    <w:p>
-      <w:pPr>
-        <w:spacing w:after="0" w:line="240" w:lineRule="auto"/>
-        <w:ind w:right="-1"/>
-        <w:rPr>
-          <w:rFonts w:ascii="Times New Roman" w:hAnsi="Times New Roman" w:cs="Times New Roman"/>
-          <w:sz w:val="24"/>
-          <w:szCs w:val="24"/>
-        </w:rPr>
-      </w:pPr>
       <w:r>
         <w:rPr>
           <w:rFonts w:ascii="Times New Roman" w:hAnsi="Times New Roman" w:cs="Times New Roman"/>
@@ -854,14 +840,14 @@
         <w:sectPr>
           <w:type w:val="continuous"/>
           <w:pgSz w:w="11906" w:h="16838"/>
-          <w:pgMar w:top="567" w:right="1133" w:bottom="426" w:left="1134" w:header="708" w:footer="708" w:gutter="0"/>
+          <w:pgMar w:top="709" w:right="1133" w:bottom="567" w:left="1134" w:header="708" w:footer="708" w:gutter="0"/>
           <w:cols w:space="708"/>
           <w:docGrid w:linePitch="360"/>
         </w:sectPr>
       </w:pPr>
-      <w:bookmarkStart w:id="3" w:name="_Hlk95630952"/>
-    </w:p>
-    <w:bookmarkEnd w:id="3"/>
+      <w:bookmarkStart w:id="2" w:name="_Hlk95630952"/>
+    </w:p>
+    <w:bookmarkEnd w:id="2"/>
     <w:p>
       <w:pPr>
         <w:spacing w:after="0" w:line="240" w:lineRule="auto"/>
@@ -894,23 +880,13 @@
           <w:szCs w:val="24"/>
         </w:rPr>
       </w:pPr>
-      <w:bookmarkStart w:id="4" w:name="_Hlk116942783"/>
-      <w:r>
-        <w:rPr>
-          <w:rFonts w:ascii="Times New Roman" w:hAnsi="Times New Roman" w:cs="Times New Roman"/>
-          <w:sz w:val="24"/>
-          <w:szCs w:val="24"/>
-        </w:rPr>
-        <w:t>Б</w:t>
-      </w:r>
-      <w:bookmarkStart w:id="5" w:name="_Hlk116942672"/>
-      <w:r>
-        <w:rPr>
-          <w:rFonts w:ascii="Times New Roman" w:hAnsi="Times New Roman" w:cs="Times New Roman"/>
-          <w:sz w:val="24"/>
-          <w:szCs w:val="24"/>
-        </w:rPr>
-        <w:t>елый свет</w:t>
+      <w:r>
+        <w:rPr>
+          <w:rFonts w:ascii="Times New Roman" w:hAnsi="Times New Roman" w:cs="Times New Roman"/>
+          <w:sz w:val="24"/>
+          <w:szCs w:val="24"/>
+        </w:rPr>
+        <w:t>Белый свет</w:t>
       </w:r>
     </w:p>
     <w:p>
@@ -1876,6 +1852,28 @@
           <w:szCs w:val="24"/>
         </w:rPr>
       </w:pPr>
+      <w:r>
+        <w:rPr>
+          <w:rFonts w:ascii="Times New Roman" w:hAnsi="Times New Roman" w:cs="Times New Roman"/>
+          <w:sz w:val="24"/>
+          <w:szCs w:val="24"/>
+        </w:rPr>
+        <w:t>Мозайка</w:t>
+      </w:r>
+    </w:p>
+    <w:p>
+      <w:pPr>
+        <w:numPr>
+          <w:ilvl w:val="0"/>
+          <w:numId w:val="5"/>
+        </w:numPr>
+        <w:spacing w:before="100" w:beforeAutospacing="1" w:after="100" w:afterAutospacing="1" w:line="240" w:lineRule="auto"/>
+        <w:rPr>
+          <w:rFonts w:ascii="Times New Roman" w:hAnsi="Times New Roman" w:cs="Times New Roman"/>
+          <w:sz w:val="24"/>
+          <w:szCs w:val="24"/>
+        </w:rPr>
+      </w:pPr>
       <w:proofErr w:type="spellStart"/>
       <w:r>
         <w:rPr>
@@ -1883,7 +1881,7 @@
           <w:sz w:val="24"/>
           <w:szCs w:val="24"/>
         </w:rPr>
-        <w:t>Мозайка</w:t>
+        <w:t>Moтыльки</w:t>
       </w:r>
       <w:proofErr w:type="spellEnd"/>
     </w:p>
@@ -1900,6 +1898,182 @@
           <w:szCs w:val="24"/>
         </w:rPr>
       </w:pPr>
+      <w:r>
+        <w:rPr>
+          <w:rFonts w:ascii="Times New Roman" w:hAnsi="Times New Roman" w:cs="Times New Roman"/>
+          <w:sz w:val="24"/>
+          <w:szCs w:val="24"/>
+        </w:rPr>
+        <w:t>Мячики</w:t>
+      </w:r>
+    </w:p>
+    <w:p>
+      <w:pPr>
+        <w:numPr>
+          <w:ilvl w:val="0"/>
+          <w:numId w:val="5"/>
+        </w:numPr>
+        <w:spacing w:before="100" w:beforeAutospacing="1" w:after="100" w:afterAutospacing="1" w:line="240" w:lineRule="auto"/>
+        <w:rPr>
+          <w:rFonts w:ascii="Times New Roman" w:hAnsi="Times New Roman" w:cs="Times New Roman"/>
+          <w:sz w:val="24"/>
+          <w:szCs w:val="24"/>
+        </w:rPr>
+      </w:pPr>
+      <w:r>
+        <w:rPr>
+          <w:rFonts w:ascii="Times New Roman" w:hAnsi="Times New Roman" w:cs="Times New Roman"/>
+          <w:sz w:val="24"/>
+          <w:szCs w:val="24"/>
+        </w:rPr>
+        <w:t>Мячики без границ</w:t>
+      </w:r>
+    </w:p>
+    <w:p>
+      <w:pPr>
+        <w:numPr>
+          <w:ilvl w:val="0"/>
+          <w:numId w:val="5"/>
+        </w:numPr>
+        <w:spacing w:before="100" w:beforeAutospacing="1" w:after="100" w:afterAutospacing="1" w:line="240" w:lineRule="auto"/>
+        <w:rPr>
+          <w:rFonts w:ascii="Times New Roman" w:hAnsi="Times New Roman" w:cs="Times New Roman"/>
+          <w:sz w:val="24"/>
+          <w:szCs w:val="24"/>
+        </w:rPr>
+      </w:pPr>
+      <w:r>
+        <w:rPr>
+          <w:rFonts w:ascii="Times New Roman" w:hAnsi="Times New Roman" w:cs="Times New Roman"/>
+          <w:sz w:val="24"/>
+          <w:szCs w:val="24"/>
+        </w:rPr>
+        <w:t>Новогодняя Елка</w:t>
+      </w:r>
+    </w:p>
+    <w:p>
+      <w:pPr>
+        <w:numPr>
+          <w:ilvl w:val="0"/>
+          <w:numId w:val="5"/>
+        </w:numPr>
+        <w:spacing w:before="100" w:beforeAutospacing="1" w:after="100" w:afterAutospacing="1" w:line="240" w:lineRule="auto"/>
+        <w:rPr>
+          <w:rFonts w:ascii="Times New Roman" w:hAnsi="Times New Roman" w:cs="Times New Roman"/>
+          <w:sz w:val="24"/>
+          <w:szCs w:val="24"/>
+        </w:rPr>
+      </w:pPr>
+      <w:r>
+        <w:rPr>
+          <w:rFonts w:ascii="Times New Roman" w:hAnsi="Times New Roman" w:cs="Times New Roman"/>
+          <w:sz w:val="24"/>
+          <w:szCs w:val="24"/>
+        </w:rPr>
+        <w:t>Огонь</w:t>
+      </w:r>
+    </w:p>
+    <w:p>
+      <w:pPr>
+        <w:numPr>
+          <w:ilvl w:val="0"/>
+          <w:numId w:val="5"/>
+        </w:numPr>
+        <w:spacing w:before="100" w:beforeAutospacing="1" w:after="100" w:afterAutospacing="1" w:line="240" w:lineRule="auto"/>
+        <w:rPr>
+          <w:rFonts w:ascii="Times New Roman" w:hAnsi="Times New Roman" w:cs="Times New Roman"/>
+          <w:sz w:val="24"/>
+          <w:szCs w:val="24"/>
+        </w:rPr>
+      </w:pPr>
+      <w:r>
+        <w:rPr>
+          <w:rFonts w:ascii="Times New Roman" w:hAnsi="Times New Roman" w:cs="Times New Roman"/>
+          <w:sz w:val="24"/>
+          <w:szCs w:val="24"/>
+        </w:rPr>
+        <w:t>Огонь 2012</w:t>
+      </w:r>
+    </w:p>
+    <w:p>
+      <w:pPr>
+        <w:numPr>
+          <w:ilvl w:val="0"/>
+          <w:numId w:val="5"/>
+        </w:numPr>
+        <w:spacing w:before="100" w:beforeAutospacing="1" w:after="100" w:afterAutospacing="1" w:line="240" w:lineRule="auto"/>
+        <w:rPr>
+          <w:rFonts w:ascii="Times New Roman" w:hAnsi="Times New Roman" w:cs="Times New Roman"/>
+          <w:sz w:val="24"/>
+          <w:szCs w:val="24"/>
+        </w:rPr>
+      </w:pPr>
+      <w:r>
+        <w:rPr>
+          <w:rFonts w:ascii="Times New Roman" w:hAnsi="Times New Roman" w:cs="Times New Roman"/>
+          <w:sz w:val="24"/>
+          <w:szCs w:val="24"/>
+        </w:rPr>
+        <w:t>Огонь 2018</w:t>
+      </w:r>
+    </w:p>
+    <w:p>
+      <w:pPr>
+        <w:numPr>
+          <w:ilvl w:val="0"/>
+          <w:numId w:val="5"/>
+        </w:numPr>
+        <w:spacing w:before="100" w:beforeAutospacing="1" w:after="100" w:afterAutospacing="1" w:line="240" w:lineRule="auto"/>
+        <w:rPr>
+          <w:rFonts w:ascii="Times New Roman" w:hAnsi="Times New Roman" w:cs="Times New Roman"/>
+          <w:sz w:val="24"/>
+          <w:szCs w:val="24"/>
+        </w:rPr>
+      </w:pPr>
+      <w:r>
+        <w:rPr>
+          <w:rFonts w:ascii="Times New Roman" w:hAnsi="Times New Roman" w:cs="Times New Roman"/>
+          <w:sz w:val="24"/>
+          <w:szCs w:val="24"/>
+        </w:rPr>
+        <w:t>Огонь 2020</w:t>
+      </w:r>
+    </w:p>
+    <w:p>
+      <w:pPr>
+        <w:numPr>
+          <w:ilvl w:val="0"/>
+          <w:numId w:val="5"/>
+        </w:numPr>
+        <w:spacing w:before="100" w:beforeAutospacing="1" w:after="100" w:afterAutospacing="1" w:line="240" w:lineRule="auto"/>
+        <w:rPr>
+          <w:rFonts w:ascii="Times New Roman" w:hAnsi="Times New Roman" w:cs="Times New Roman"/>
+          <w:sz w:val="24"/>
+          <w:szCs w:val="24"/>
+        </w:rPr>
+      </w:pPr>
+      <w:r>
+        <w:rPr>
+          <w:rFonts w:ascii="Times New Roman" w:hAnsi="Times New Roman" w:cs="Times New Roman"/>
+          <w:sz w:val="24"/>
+          <w:szCs w:val="24"/>
+        </w:rPr>
+        <w:t>Огонь 2021</w:t>
+      </w:r>
+    </w:p>
+    <w:p>
+      <w:pPr>
+        <w:numPr>
+          <w:ilvl w:val="0"/>
+          <w:numId w:val="5"/>
+        </w:numPr>
+        <w:spacing w:before="100" w:beforeAutospacing="1" w:after="100" w:afterAutospacing="1" w:line="240" w:lineRule="auto"/>
+        <w:rPr>
+          <w:rFonts w:ascii="Times New Roman" w:hAnsi="Times New Roman" w:cs="Times New Roman"/>
+          <w:sz w:val="24"/>
+          <w:szCs w:val="24"/>
+        </w:rPr>
+      </w:pPr>
       <w:proofErr w:type="spellStart"/>
       <w:r>
         <w:rPr>
@@ -1907,184 +2081,16 @@
           <w:sz w:val="24"/>
           <w:szCs w:val="24"/>
         </w:rPr>
-        <w:t>Moтыльки</w:t>
+        <w:t>Огoнь</w:t>
       </w:r>
       <w:proofErr w:type="spellEnd"/>
-    </w:p>
-    <w:p>
-      <w:pPr>
-        <w:numPr>
-          <w:ilvl w:val="0"/>
-          <w:numId w:val="5"/>
-        </w:numPr>
-        <w:spacing w:before="100" w:beforeAutospacing="1" w:after="100" w:afterAutospacing="1" w:line="240" w:lineRule="auto"/>
-        <w:rPr>
-          <w:rFonts w:ascii="Times New Roman" w:hAnsi="Times New Roman" w:cs="Times New Roman"/>
-          <w:sz w:val="24"/>
-          <w:szCs w:val="24"/>
-        </w:rPr>
-      </w:pPr>
-      <w:r>
-        <w:rPr>
-          <w:rFonts w:ascii="Times New Roman" w:hAnsi="Times New Roman" w:cs="Times New Roman"/>
-          <w:sz w:val="24"/>
-          <w:szCs w:val="24"/>
-        </w:rPr>
-        <w:t>Мячики</w:t>
-      </w:r>
-    </w:p>
-    <w:p>
-      <w:pPr>
-        <w:numPr>
-          <w:ilvl w:val="0"/>
-          <w:numId w:val="5"/>
-        </w:numPr>
-        <w:spacing w:before="100" w:beforeAutospacing="1" w:after="100" w:afterAutospacing="1" w:line="240" w:lineRule="auto"/>
-        <w:rPr>
-          <w:rFonts w:ascii="Times New Roman" w:hAnsi="Times New Roman" w:cs="Times New Roman"/>
-          <w:sz w:val="24"/>
-          <w:szCs w:val="24"/>
-        </w:rPr>
-      </w:pPr>
-      <w:r>
-        <w:rPr>
-          <w:rFonts w:ascii="Times New Roman" w:hAnsi="Times New Roman" w:cs="Times New Roman"/>
-          <w:sz w:val="24"/>
-          <w:szCs w:val="24"/>
-        </w:rPr>
-        <w:t>Мячики без границ</w:t>
-      </w:r>
-    </w:p>
-    <w:p>
-      <w:pPr>
-        <w:numPr>
-          <w:ilvl w:val="0"/>
-          <w:numId w:val="5"/>
-        </w:numPr>
-        <w:spacing w:before="100" w:beforeAutospacing="1" w:after="100" w:afterAutospacing="1" w:line="240" w:lineRule="auto"/>
-        <w:rPr>
-          <w:rFonts w:ascii="Times New Roman" w:hAnsi="Times New Roman" w:cs="Times New Roman"/>
-          <w:sz w:val="24"/>
-          <w:szCs w:val="24"/>
-        </w:rPr>
-      </w:pPr>
-      <w:r>
-        <w:rPr>
-          <w:rFonts w:ascii="Times New Roman" w:hAnsi="Times New Roman" w:cs="Times New Roman"/>
-          <w:sz w:val="24"/>
-          <w:szCs w:val="24"/>
-        </w:rPr>
-        <w:t>Новогодняя Елка</w:t>
-      </w:r>
-    </w:p>
-    <w:p>
-      <w:pPr>
-        <w:numPr>
-          <w:ilvl w:val="0"/>
-          <w:numId w:val="5"/>
-        </w:numPr>
-        <w:spacing w:before="100" w:beforeAutospacing="1" w:after="100" w:afterAutospacing="1" w:line="240" w:lineRule="auto"/>
-        <w:rPr>
-          <w:rFonts w:ascii="Times New Roman" w:hAnsi="Times New Roman" w:cs="Times New Roman"/>
-          <w:sz w:val="24"/>
-          <w:szCs w:val="24"/>
-        </w:rPr>
-      </w:pPr>
-      <w:r>
-        <w:rPr>
-          <w:rFonts w:ascii="Times New Roman" w:hAnsi="Times New Roman" w:cs="Times New Roman"/>
-          <w:sz w:val="24"/>
-          <w:szCs w:val="24"/>
-        </w:rPr>
-        <w:t>Огонь</w:t>
-      </w:r>
-    </w:p>
-    <w:p>
-      <w:pPr>
-        <w:numPr>
-          <w:ilvl w:val="0"/>
-          <w:numId w:val="5"/>
-        </w:numPr>
-        <w:spacing w:before="100" w:beforeAutospacing="1" w:after="100" w:afterAutospacing="1" w:line="240" w:lineRule="auto"/>
-        <w:rPr>
-          <w:rFonts w:ascii="Times New Roman" w:hAnsi="Times New Roman" w:cs="Times New Roman"/>
-          <w:sz w:val="24"/>
-          <w:szCs w:val="24"/>
-        </w:rPr>
-      </w:pPr>
-      <w:r>
-        <w:rPr>
-          <w:rFonts w:ascii="Times New Roman" w:hAnsi="Times New Roman" w:cs="Times New Roman"/>
-          <w:sz w:val="24"/>
-          <w:szCs w:val="24"/>
-        </w:rPr>
-        <w:t>Огонь 2012</w:t>
-      </w:r>
-    </w:p>
-    <w:p>
-      <w:pPr>
-        <w:numPr>
-          <w:ilvl w:val="0"/>
-          <w:numId w:val="5"/>
-        </w:numPr>
-        <w:spacing w:before="100" w:beforeAutospacing="1" w:after="100" w:afterAutospacing="1" w:line="240" w:lineRule="auto"/>
-        <w:rPr>
-          <w:rFonts w:ascii="Times New Roman" w:hAnsi="Times New Roman" w:cs="Times New Roman"/>
-          <w:sz w:val="24"/>
-          <w:szCs w:val="24"/>
-        </w:rPr>
-      </w:pPr>
-      <w:r>
-        <w:rPr>
-          <w:rFonts w:ascii="Times New Roman" w:hAnsi="Times New Roman" w:cs="Times New Roman"/>
-          <w:sz w:val="24"/>
-          <w:szCs w:val="24"/>
-        </w:rPr>
-        <w:t>Огонь 2018</w:t>
-      </w:r>
-    </w:p>
-    <w:p>
-      <w:pPr>
-        <w:numPr>
-          <w:ilvl w:val="0"/>
-          <w:numId w:val="5"/>
-        </w:numPr>
-        <w:spacing w:before="100" w:beforeAutospacing="1" w:after="100" w:afterAutospacing="1" w:line="240" w:lineRule="auto"/>
-        <w:rPr>
-          <w:rFonts w:ascii="Times New Roman" w:hAnsi="Times New Roman" w:cs="Times New Roman"/>
-          <w:sz w:val="24"/>
-          <w:szCs w:val="24"/>
-        </w:rPr>
-      </w:pPr>
-      <w:r>
-        <w:rPr>
-          <w:rFonts w:ascii="Times New Roman" w:hAnsi="Times New Roman" w:cs="Times New Roman"/>
-          <w:sz w:val="24"/>
-          <w:szCs w:val="24"/>
-        </w:rPr>
-        <w:t>Огонь 2020</w:t>
-      </w:r>
-    </w:p>
-    <w:p>
-      <w:pPr>
-        <w:numPr>
-          <w:ilvl w:val="0"/>
-          <w:numId w:val="5"/>
-        </w:numPr>
-        <w:spacing w:before="100" w:beforeAutospacing="1" w:after="100" w:afterAutospacing="1" w:line="240" w:lineRule="auto"/>
-        <w:rPr>
-          <w:rFonts w:ascii="Times New Roman" w:hAnsi="Times New Roman" w:cs="Times New Roman"/>
-          <w:sz w:val="24"/>
-          <w:szCs w:val="24"/>
-        </w:rPr>
-      </w:pPr>
-      <w:r>
-        <w:rPr>
-          <w:rFonts w:ascii="Times New Roman" w:hAnsi="Times New Roman" w:cs="Times New Roman"/>
-          <w:sz w:val="24"/>
-          <w:szCs w:val="24"/>
-        </w:rPr>
-        <w:t>Огонь 2021</w:t>
+      <w:r>
+        <w:rPr>
+          <w:rFonts w:ascii="Times New Roman" w:hAnsi="Times New Roman" w:cs="Times New Roman"/>
+          <w:sz w:val="24"/>
+          <w:szCs w:val="24"/>
+        </w:rPr>
+        <w:t xml:space="preserve"> верховой</w:t>
       </w:r>
     </w:p>
     <w:p>
@@ -2116,7 +2122,911 @@
           <w:sz w:val="24"/>
           <w:szCs w:val="24"/>
         </w:rPr>
-        <w:t xml:space="preserve"> верховой</w:t>
+        <w:t xml:space="preserve"> парящий</w:t>
+      </w:r>
+    </w:p>
+    <w:p>
+      <w:pPr>
+        <w:numPr>
+          <w:ilvl w:val="0"/>
+          <w:numId w:val="5"/>
+        </w:numPr>
+        <w:spacing w:before="100" w:beforeAutospacing="1" w:after="100" w:afterAutospacing="1" w:line="240" w:lineRule="auto"/>
+        <w:rPr>
+          <w:rFonts w:ascii="Times New Roman" w:hAnsi="Times New Roman" w:cs="Times New Roman"/>
+          <w:sz w:val="24"/>
+          <w:szCs w:val="24"/>
+        </w:rPr>
+      </w:pPr>
+      <w:r>
+        <w:rPr>
+          <w:rFonts w:ascii="Times New Roman" w:hAnsi="Times New Roman" w:cs="Times New Roman"/>
+          <w:sz w:val="24"/>
+          <w:szCs w:val="24"/>
+        </w:rPr>
+        <w:t>Огонь с искрами</w:t>
+      </w:r>
+    </w:p>
+    <w:p>
+      <w:pPr>
+        <w:numPr>
+          <w:ilvl w:val="0"/>
+          <w:numId w:val="5"/>
+        </w:numPr>
+        <w:spacing w:before="100" w:beforeAutospacing="1" w:after="100" w:afterAutospacing="1" w:line="240" w:lineRule="auto"/>
+        <w:rPr>
+          <w:rFonts w:ascii="Times New Roman" w:hAnsi="Times New Roman" w:cs="Times New Roman"/>
+          <w:sz w:val="24"/>
+          <w:szCs w:val="24"/>
+        </w:rPr>
+      </w:pPr>
+      <w:r>
+        <w:rPr>
+          <w:rFonts w:ascii="Times New Roman" w:hAnsi="Times New Roman" w:cs="Times New Roman"/>
+          <w:sz w:val="24"/>
+          <w:szCs w:val="24"/>
+        </w:rPr>
+        <w:t>Осадки</w:t>
+      </w:r>
+    </w:p>
+    <w:p>
+      <w:pPr>
+        <w:numPr>
+          <w:ilvl w:val="0"/>
+          <w:numId w:val="5"/>
+        </w:numPr>
+        <w:spacing w:before="100" w:beforeAutospacing="1" w:after="100" w:afterAutospacing="1" w:line="240" w:lineRule="auto"/>
+        <w:rPr>
+          <w:rFonts w:ascii="Times New Roman" w:hAnsi="Times New Roman" w:cs="Times New Roman"/>
+          <w:sz w:val="24"/>
+          <w:szCs w:val="24"/>
+        </w:rPr>
+      </w:pPr>
+      <w:r>
+        <w:rPr>
+          <w:rFonts w:ascii="Times New Roman" w:hAnsi="Times New Roman" w:cs="Times New Roman"/>
+          <w:sz w:val="24"/>
+          <w:szCs w:val="24"/>
+        </w:rPr>
+        <w:t>Осциллятор</w:t>
+      </w:r>
+    </w:p>
+    <w:p>
+      <w:pPr>
+        <w:numPr>
+          <w:ilvl w:val="0"/>
+          <w:numId w:val="5"/>
+        </w:numPr>
+        <w:spacing w:before="100" w:beforeAutospacing="1" w:after="100" w:afterAutospacing="1" w:line="240" w:lineRule="auto"/>
+        <w:rPr>
+          <w:rFonts w:ascii="Times New Roman" w:hAnsi="Times New Roman" w:cs="Times New Roman"/>
+          <w:sz w:val="24"/>
+          <w:szCs w:val="24"/>
+        </w:rPr>
+      </w:pPr>
+      <w:r>
+        <w:rPr>
+          <w:rFonts w:ascii="Times New Roman" w:hAnsi="Times New Roman" w:cs="Times New Roman"/>
+          <w:sz w:val="24"/>
+          <w:szCs w:val="24"/>
+        </w:rPr>
+        <w:t>Облака</w:t>
+      </w:r>
+    </w:p>
+    <w:p>
+      <w:pPr>
+        <w:numPr>
+          <w:ilvl w:val="0"/>
+          <w:numId w:val="5"/>
+        </w:numPr>
+        <w:spacing w:before="100" w:beforeAutospacing="1" w:after="100" w:afterAutospacing="1" w:line="240" w:lineRule="auto"/>
+        <w:rPr>
+          <w:rFonts w:ascii="Times New Roman" w:hAnsi="Times New Roman" w:cs="Times New Roman"/>
+          <w:sz w:val="24"/>
+          <w:szCs w:val="24"/>
+        </w:rPr>
+      </w:pPr>
+      <w:r>
+        <w:rPr>
+          <w:rFonts w:ascii="Times New Roman" w:hAnsi="Times New Roman" w:cs="Times New Roman"/>
+          <w:sz w:val="24"/>
+          <w:szCs w:val="24"/>
+        </w:rPr>
+        <w:t>Океан</w:t>
+      </w:r>
+    </w:p>
+    <w:p>
+      <w:pPr>
+        <w:numPr>
+          <w:ilvl w:val="0"/>
+          <w:numId w:val="5"/>
+        </w:numPr>
+        <w:spacing w:before="100" w:beforeAutospacing="1" w:after="100" w:afterAutospacing="1" w:line="240" w:lineRule="auto"/>
+        <w:rPr>
+          <w:rFonts w:ascii="Times New Roman" w:hAnsi="Times New Roman" w:cs="Times New Roman"/>
+          <w:sz w:val="24"/>
+          <w:szCs w:val="24"/>
+        </w:rPr>
+      </w:pPr>
+      <w:r>
+        <w:rPr>
+          <w:rFonts w:ascii="Times New Roman" w:hAnsi="Times New Roman" w:cs="Times New Roman"/>
+          <w:sz w:val="24"/>
+          <w:szCs w:val="24"/>
+        </w:rPr>
+        <w:t>Павлин</w:t>
+      </w:r>
+    </w:p>
+    <w:p>
+      <w:pPr>
+        <w:numPr>
+          <w:ilvl w:val="0"/>
+          <w:numId w:val="5"/>
+        </w:numPr>
+        <w:spacing w:before="100" w:beforeAutospacing="1" w:after="100" w:afterAutospacing="1" w:line="240" w:lineRule="auto"/>
+        <w:rPr>
+          <w:rFonts w:ascii="Times New Roman" w:hAnsi="Times New Roman" w:cs="Times New Roman"/>
+          <w:sz w:val="24"/>
+          <w:szCs w:val="24"/>
+        </w:rPr>
+      </w:pPr>
+      <w:r>
+        <w:rPr>
+          <w:rFonts w:ascii="Times New Roman" w:hAnsi="Times New Roman" w:cs="Times New Roman"/>
+          <w:sz w:val="24"/>
+          <w:szCs w:val="24"/>
+        </w:rPr>
+        <w:t>Песочные часы</w:t>
+      </w:r>
+    </w:p>
+    <w:p>
+      <w:pPr>
+        <w:numPr>
+          <w:ilvl w:val="0"/>
+          <w:numId w:val="5"/>
+        </w:numPr>
+        <w:spacing w:before="100" w:beforeAutospacing="1" w:after="100" w:afterAutospacing="1" w:line="240" w:lineRule="auto"/>
+        <w:rPr>
+          <w:rFonts w:ascii="Times New Roman" w:hAnsi="Times New Roman" w:cs="Times New Roman"/>
+          <w:sz w:val="24"/>
+          <w:szCs w:val="24"/>
+        </w:rPr>
+      </w:pPr>
+      <w:r>
+        <w:rPr>
+          <w:rFonts w:ascii="Times New Roman" w:hAnsi="Times New Roman" w:cs="Times New Roman"/>
+          <w:sz w:val="24"/>
+          <w:szCs w:val="24"/>
+        </w:rPr>
+        <w:t>Пейнтбол</w:t>
+      </w:r>
+    </w:p>
+    <w:p>
+      <w:pPr>
+        <w:numPr>
+          <w:ilvl w:val="0"/>
+          <w:numId w:val="5"/>
+        </w:numPr>
+        <w:spacing w:before="100" w:beforeAutospacing="1" w:after="100" w:afterAutospacing="1" w:line="240" w:lineRule="auto"/>
+        <w:rPr>
+          <w:rFonts w:ascii="Times New Roman" w:hAnsi="Times New Roman" w:cs="Times New Roman"/>
+          <w:sz w:val="24"/>
+          <w:szCs w:val="24"/>
+        </w:rPr>
+      </w:pPr>
+      <w:r>
+        <w:rPr>
+          <w:rFonts w:ascii="Times New Roman" w:hAnsi="Times New Roman" w:cs="Times New Roman"/>
+          <w:sz w:val="24"/>
+          <w:szCs w:val="24"/>
+        </w:rPr>
+        <w:t>Пикассо</w:t>
+      </w:r>
+    </w:p>
+    <w:p>
+      <w:pPr>
+        <w:numPr>
+          <w:ilvl w:val="0"/>
+          <w:numId w:val="5"/>
+        </w:numPr>
+        <w:spacing w:before="100" w:beforeAutospacing="1" w:after="100" w:afterAutospacing="1" w:line="240" w:lineRule="auto"/>
+        <w:rPr>
+          <w:rFonts w:ascii="Times New Roman" w:hAnsi="Times New Roman" w:cs="Times New Roman"/>
+          <w:sz w:val="24"/>
+          <w:szCs w:val="24"/>
+        </w:rPr>
+      </w:pPr>
+      <w:r>
+        <w:rPr>
+          <w:rFonts w:ascii="Times New Roman" w:hAnsi="Times New Roman" w:cs="Times New Roman"/>
+          <w:sz w:val="24"/>
+          <w:szCs w:val="24"/>
+        </w:rPr>
+        <w:t>Плазма</w:t>
+      </w:r>
+    </w:p>
+    <w:p>
+      <w:pPr>
+        <w:numPr>
+          <w:ilvl w:val="0"/>
+          <w:numId w:val="5"/>
+        </w:numPr>
+        <w:spacing w:before="100" w:beforeAutospacing="1" w:after="100" w:afterAutospacing="1" w:line="240" w:lineRule="auto"/>
+        <w:rPr>
+          <w:rFonts w:ascii="Times New Roman" w:hAnsi="Times New Roman" w:cs="Times New Roman"/>
+          <w:sz w:val="24"/>
+          <w:szCs w:val="24"/>
+        </w:rPr>
+      </w:pPr>
+      <w:r>
+        <w:rPr>
+          <w:rFonts w:ascii="Times New Roman" w:hAnsi="Times New Roman" w:cs="Times New Roman"/>
+          <w:sz w:val="24"/>
+          <w:szCs w:val="24"/>
+        </w:rPr>
+        <w:t>Плазменная лампа</w:t>
+      </w:r>
+    </w:p>
+    <w:p>
+      <w:pPr>
+        <w:numPr>
+          <w:ilvl w:val="0"/>
+          <w:numId w:val="5"/>
+        </w:numPr>
+        <w:spacing w:before="100" w:beforeAutospacing="1" w:after="100" w:afterAutospacing="1" w:line="240" w:lineRule="auto"/>
+        <w:rPr>
+          <w:rFonts w:ascii="Times New Roman" w:hAnsi="Times New Roman" w:cs="Times New Roman"/>
+          <w:sz w:val="24"/>
+          <w:szCs w:val="24"/>
+        </w:rPr>
+      </w:pPr>
+      <w:r>
+        <w:rPr>
+          <w:rFonts w:ascii="Times New Roman" w:hAnsi="Times New Roman" w:cs="Times New Roman"/>
+          <w:sz w:val="24"/>
+          <w:szCs w:val="24"/>
+        </w:rPr>
+        <w:t>Пламя</w:t>
+      </w:r>
+    </w:p>
+    <w:p>
+      <w:pPr>
+        <w:numPr>
+          <w:ilvl w:val="0"/>
+          <w:numId w:val="5"/>
+        </w:numPr>
+        <w:spacing w:before="100" w:beforeAutospacing="1" w:after="100" w:afterAutospacing="1" w:line="240" w:lineRule="auto"/>
+        <w:rPr>
+          <w:rFonts w:ascii="Times New Roman" w:hAnsi="Times New Roman" w:cs="Times New Roman"/>
+          <w:sz w:val="24"/>
+          <w:szCs w:val="24"/>
+        </w:rPr>
+      </w:pPr>
+      <w:r>
+        <w:rPr>
+          <w:rFonts w:ascii="Times New Roman" w:hAnsi="Times New Roman" w:cs="Times New Roman"/>
+          <w:sz w:val="24"/>
+          <w:szCs w:val="24"/>
+        </w:rPr>
+        <w:t>Побочный эффект</w:t>
+      </w:r>
+    </w:p>
+    <w:p>
+      <w:pPr>
+        <w:numPr>
+          <w:ilvl w:val="0"/>
+          <w:numId w:val="5"/>
+        </w:numPr>
+        <w:spacing w:before="100" w:beforeAutospacing="1" w:after="100" w:afterAutospacing="1" w:line="240" w:lineRule="auto"/>
+        <w:rPr>
+          <w:rFonts w:ascii="Times New Roman" w:hAnsi="Times New Roman" w:cs="Times New Roman"/>
+          <w:sz w:val="24"/>
+          <w:szCs w:val="24"/>
+        </w:rPr>
+      </w:pPr>
+      <w:r>
+        <w:rPr>
+          <w:rFonts w:ascii="Times New Roman" w:hAnsi="Times New Roman" w:cs="Times New Roman"/>
+          <w:sz w:val="24"/>
+          <w:szCs w:val="24"/>
+        </w:rPr>
+        <w:t>Попкорн</w:t>
+      </w:r>
+    </w:p>
+    <w:p>
+      <w:pPr>
+        <w:numPr>
+          <w:ilvl w:val="0"/>
+          <w:numId w:val="5"/>
+        </w:numPr>
+        <w:spacing w:before="100" w:beforeAutospacing="1" w:after="100" w:afterAutospacing="1" w:line="240" w:lineRule="auto"/>
+        <w:rPr>
+          <w:rFonts w:ascii="Times New Roman" w:hAnsi="Times New Roman" w:cs="Times New Roman"/>
+          <w:sz w:val="24"/>
+          <w:szCs w:val="24"/>
+        </w:rPr>
+      </w:pPr>
+      <w:r>
+        <w:rPr>
+          <w:rFonts w:ascii="Times New Roman" w:hAnsi="Times New Roman" w:cs="Times New Roman"/>
+          <w:sz w:val="24"/>
+          <w:szCs w:val="24"/>
+        </w:rPr>
+        <w:t>Призмата</w:t>
+      </w:r>
+    </w:p>
+    <w:p>
+      <w:pPr>
+        <w:numPr>
+          <w:ilvl w:val="0"/>
+          <w:numId w:val="5"/>
+        </w:numPr>
+        <w:spacing w:before="100" w:beforeAutospacing="1" w:after="100" w:afterAutospacing="1" w:line="240" w:lineRule="auto"/>
+        <w:rPr>
+          <w:rFonts w:ascii="Times New Roman" w:hAnsi="Times New Roman" w:cs="Times New Roman"/>
+          <w:sz w:val="24"/>
+          <w:szCs w:val="24"/>
+        </w:rPr>
+      </w:pPr>
+      <w:r>
+        <w:rPr>
+          <w:rFonts w:ascii="Times New Roman" w:hAnsi="Times New Roman" w:cs="Times New Roman"/>
+          <w:sz w:val="24"/>
+          <w:szCs w:val="24"/>
+        </w:rPr>
+        <w:t>Притяжение</w:t>
+      </w:r>
+    </w:p>
+    <w:p>
+      <w:pPr>
+        <w:numPr>
+          <w:ilvl w:val="0"/>
+          <w:numId w:val="5"/>
+        </w:numPr>
+        <w:spacing w:before="100" w:beforeAutospacing="1" w:after="100" w:afterAutospacing="1" w:line="240" w:lineRule="auto"/>
+        <w:rPr>
+          <w:rFonts w:ascii="Times New Roman" w:hAnsi="Times New Roman" w:cs="Times New Roman"/>
+          <w:sz w:val="24"/>
+          <w:szCs w:val="24"/>
+        </w:rPr>
+      </w:pPr>
+      <w:r>
+        <w:rPr>
+          <w:rFonts w:ascii="Times New Roman" w:hAnsi="Times New Roman" w:cs="Times New Roman"/>
+          <w:sz w:val="24"/>
+          <w:szCs w:val="24"/>
+        </w:rPr>
+        <w:t>Прыгуны</w:t>
+      </w:r>
+    </w:p>
+    <w:p>
+      <w:pPr>
+        <w:numPr>
+          <w:ilvl w:val="0"/>
+          <w:numId w:val="5"/>
+        </w:numPr>
+        <w:spacing w:before="100" w:beforeAutospacing="1" w:after="100" w:afterAutospacing="1" w:line="240" w:lineRule="auto"/>
+        <w:rPr>
+          <w:rFonts w:ascii="Times New Roman" w:hAnsi="Times New Roman" w:cs="Times New Roman"/>
+          <w:sz w:val="24"/>
+          <w:szCs w:val="24"/>
+        </w:rPr>
+      </w:pPr>
+      <w:r>
+        <w:rPr>
+          <w:rFonts w:ascii="Times New Roman" w:hAnsi="Times New Roman" w:cs="Times New Roman"/>
+          <w:sz w:val="24"/>
+          <w:szCs w:val="24"/>
+        </w:rPr>
+        <w:t>Пульс</w:t>
+      </w:r>
+    </w:p>
+    <w:p>
+      <w:pPr>
+        <w:numPr>
+          <w:ilvl w:val="0"/>
+          <w:numId w:val="5"/>
+        </w:numPr>
+        <w:spacing w:before="100" w:beforeAutospacing="1" w:after="100" w:afterAutospacing="1" w:line="240" w:lineRule="auto"/>
+        <w:rPr>
+          <w:rFonts w:ascii="Times New Roman" w:hAnsi="Times New Roman" w:cs="Times New Roman"/>
+          <w:sz w:val="24"/>
+          <w:szCs w:val="24"/>
+        </w:rPr>
+      </w:pPr>
+      <w:r>
+        <w:rPr>
+          <w:rFonts w:ascii="Times New Roman" w:hAnsi="Times New Roman" w:cs="Times New Roman"/>
+          <w:sz w:val="24"/>
+          <w:szCs w:val="24"/>
+        </w:rPr>
+        <w:t>Пульс белый</w:t>
+      </w:r>
+    </w:p>
+    <w:p>
+      <w:pPr>
+        <w:numPr>
+          <w:ilvl w:val="0"/>
+          <w:numId w:val="5"/>
+        </w:numPr>
+        <w:spacing w:before="100" w:beforeAutospacing="1" w:after="100" w:afterAutospacing="1" w:line="240" w:lineRule="auto"/>
+        <w:rPr>
+          <w:rFonts w:ascii="Times New Roman" w:hAnsi="Times New Roman" w:cs="Times New Roman"/>
+          <w:sz w:val="24"/>
+          <w:szCs w:val="24"/>
+        </w:rPr>
+      </w:pPr>
+      <w:r>
+        <w:rPr>
+          <w:rFonts w:ascii="Times New Roman" w:hAnsi="Times New Roman" w:cs="Times New Roman"/>
+          <w:sz w:val="24"/>
+          <w:szCs w:val="24"/>
+        </w:rPr>
+        <w:t>Пульс радужный</w:t>
+      </w:r>
+    </w:p>
+    <w:p>
+      <w:pPr>
+        <w:numPr>
+          <w:ilvl w:val="0"/>
+          <w:numId w:val="5"/>
+        </w:numPr>
+        <w:spacing w:before="100" w:beforeAutospacing="1" w:after="100" w:afterAutospacing="1" w:line="240" w:lineRule="auto"/>
+        <w:rPr>
+          <w:rFonts w:ascii="Times New Roman" w:hAnsi="Times New Roman" w:cs="Times New Roman"/>
+          <w:sz w:val="24"/>
+          <w:szCs w:val="24"/>
+        </w:rPr>
+      </w:pPr>
+      <w:r>
+        <w:rPr>
+          <w:rFonts w:ascii="Times New Roman" w:hAnsi="Times New Roman" w:cs="Times New Roman"/>
+          <w:sz w:val="24"/>
+          <w:szCs w:val="24"/>
+        </w:rPr>
+        <w:t>Радиальная волна</w:t>
+      </w:r>
+    </w:p>
+    <w:p>
+      <w:pPr>
+        <w:numPr>
+          <w:ilvl w:val="0"/>
+          <w:numId w:val="5"/>
+        </w:numPr>
+        <w:spacing w:before="100" w:beforeAutospacing="1" w:after="100" w:afterAutospacing="1" w:line="240" w:lineRule="auto"/>
+        <w:rPr>
+          <w:rFonts w:ascii="Times New Roman" w:hAnsi="Times New Roman" w:cs="Times New Roman"/>
+          <w:sz w:val="24"/>
+          <w:szCs w:val="24"/>
+        </w:rPr>
+      </w:pPr>
+      <w:r>
+        <w:rPr>
+          <w:rFonts w:ascii="Times New Roman" w:hAnsi="Times New Roman" w:cs="Times New Roman"/>
+          <w:sz w:val="24"/>
+          <w:szCs w:val="24"/>
+        </w:rPr>
+        <w:t>Радуга</w:t>
+      </w:r>
+    </w:p>
+    <w:p>
+      <w:pPr>
+        <w:numPr>
+          <w:ilvl w:val="0"/>
+          <w:numId w:val="5"/>
+        </w:numPr>
+        <w:spacing w:before="100" w:beforeAutospacing="1" w:after="100" w:afterAutospacing="1" w:line="240" w:lineRule="auto"/>
+        <w:rPr>
+          <w:rFonts w:ascii="Times New Roman" w:hAnsi="Times New Roman" w:cs="Times New Roman"/>
+          <w:sz w:val="24"/>
+          <w:szCs w:val="24"/>
+        </w:rPr>
+      </w:pPr>
+      <w:r>
+        <w:rPr>
+          <w:rFonts w:ascii="Times New Roman" w:hAnsi="Times New Roman" w:cs="Times New Roman"/>
+          <w:sz w:val="24"/>
+          <w:szCs w:val="24"/>
+        </w:rPr>
+        <w:t>Радуга 3D</w:t>
+      </w:r>
+    </w:p>
+    <w:p>
+      <w:pPr>
+        <w:numPr>
+          <w:ilvl w:val="0"/>
+          <w:numId w:val="5"/>
+        </w:numPr>
+        <w:spacing w:before="100" w:beforeAutospacing="1" w:after="100" w:afterAutospacing="1" w:line="240" w:lineRule="auto"/>
+        <w:rPr>
+          <w:rFonts w:ascii="Times New Roman" w:hAnsi="Times New Roman" w:cs="Times New Roman"/>
+          <w:sz w:val="24"/>
+          <w:szCs w:val="24"/>
+        </w:rPr>
+      </w:pPr>
+      <w:r>
+        <w:rPr>
+          <w:rFonts w:ascii="Times New Roman" w:hAnsi="Times New Roman" w:cs="Times New Roman"/>
+          <w:sz w:val="24"/>
+          <w:szCs w:val="24"/>
+        </w:rPr>
+        <w:t>Радужный змей</w:t>
+      </w:r>
+    </w:p>
+    <w:p>
+      <w:pPr>
+        <w:numPr>
+          <w:ilvl w:val="0"/>
+          <w:numId w:val="5"/>
+        </w:numPr>
+        <w:spacing w:before="100" w:beforeAutospacing="1" w:after="100" w:afterAutospacing="1" w:line="240" w:lineRule="auto"/>
+        <w:rPr>
+          <w:rFonts w:ascii="Times New Roman" w:hAnsi="Times New Roman" w:cs="Times New Roman"/>
+          <w:sz w:val="24"/>
+          <w:szCs w:val="24"/>
+        </w:rPr>
+      </w:pPr>
+      <w:r>
+        <w:rPr>
+          <w:rFonts w:ascii="Times New Roman" w:hAnsi="Times New Roman" w:cs="Times New Roman"/>
+          <w:sz w:val="24"/>
+          <w:szCs w:val="24"/>
+        </w:rPr>
+        <w:t>Разноцветный дождь</w:t>
+      </w:r>
+    </w:p>
+    <w:p>
+      <w:pPr>
+        <w:numPr>
+          <w:ilvl w:val="0"/>
+          <w:numId w:val="5"/>
+        </w:numPr>
+        <w:spacing w:before="100" w:beforeAutospacing="1" w:after="100" w:afterAutospacing="1" w:line="240" w:lineRule="auto"/>
+        <w:rPr>
+          <w:rFonts w:ascii="Times New Roman" w:hAnsi="Times New Roman" w:cs="Times New Roman"/>
+          <w:sz w:val="24"/>
+          <w:szCs w:val="24"/>
+        </w:rPr>
+      </w:pPr>
+      <w:r>
+        <w:rPr>
+          <w:rFonts w:ascii="Times New Roman" w:hAnsi="Times New Roman" w:cs="Times New Roman"/>
+          <w:sz w:val="24"/>
+          <w:szCs w:val="24"/>
+        </w:rPr>
+        <w:t>Реки Ботсваны</w:t>
+      </w:r>
+    </w:p>
+    <w:p>
+      <w:pPr>
+        <w:numPr>
+          <w:ilvl w:val="0"/>
+          <w:numId w:val="5"/>
+        </w:numPr>
+        <w:spacing w:before="100" w:beforeAutospacing="1" w:after="100" w:afterAutospacing="1" w:line="240" w:lineRule="auto"/>
+        <w:rPr>
+          <w:rFonts w:ascii="Times New Roman" w:hAnsi="Times New Roman" w:cs="Times New Roman"/>
+          <w:sz w:val="24"/>
+          <w:szCs w:val="24"/>
+        </w:rPr>
+      </w:pPr>
+      <w:r>
+        <w:rPr>
+          <w:rFonts w:ascii="Times New Roman" w:hAnsi="Times New Roman" w:cs="Times New Roman"/>
+          <w:sz w:val="24"/>
+          <w:szCs w:val="24"/>
+        </w:rPr>
+        <w:t>Светлячки</w:t>
+      </w:r>
+    </w:p>
+    <w:p>
+      <w:pPr>
+        <w:numPr>
+          <w:ilvl w:val="0"/>
+          <w:numId w:val="5"/>
+        </w:numPr>
+        <w:spacing w:before="100" w:beforeAutospacing="1" w:after="100" w:afterAutospacing="1" w:line="240" w:lineRule="auto"/>
+        <w:rPr>
+          <w:rFonts w:ascii="Times New Roman" w:hAnsi="Times New Roman" w:cs="Times New Roman"/>
+          <w:sz w:val="24"/>
+          <w:szCs w:val="24"/>
+        </w:rPr>
+      </w:pPr>
+      <w:r>
+        <w:rPr>
+          <w:rFonts w:ascii="Times New Roman" w:hAnsi="Times New Roman" w:cs="Times New Roman"/>
+          <w:sz w:val="24"/>
+          <w:szCs w:val="24"/>
+        </w:rPr>
+        <w:t>Светлячки со шлейфом</w:t>
+      </w:r>
+    </w:p>
+    <w:p>
+      <w:pPr>
+        <w:numPr>
+          <w:ilvl w:val="0"/>
+          <w:numId w:val="5"/>
+        </w:numPr>
+        <w:spacing w:before="100" w:beforeAutospacing="1" w:after="100" w:afterAutospacing="1" w:line="240" w:lineRule="auto"/>
+        <w:rPr>
+          <w:rFonts w:ascii="Times New Roman" w:hAnsi="Times New Roman" w:cs="Times New Roman"/>
+          <w:sz w:val="24"/>
+          <w:szCs w:val="24"/>
+        </w:rPr>
+      </w:pPr>
+      <w:r>
+        <w:rPr>
+          <w:rFonts w:ascii="Times New Roman" w:hAnsi="Times New Roman" w:cs="Times New Roman"/>
+          <w:sz w:val="24"/>
+          <w:szCs w:val="24"/>
+        </w:rPr>
+        <w:t>Свеча</w:t>
+      </w:r>
+    </w:p>
+    <w:p>
+      <w:pPr>
+        <w:numPr>
+          <w:ilvl w:val="0"/>
+          <w:numId w:val="5"/>
+        </w:numPr>
+        <w:spacing w:before="100" w:beforeAutospacing="1" w:after="100" w:afterAutospacing="1" w:line="240" w:lineRule="auto"/>
+        <w:rPr>
+          <w:rFonts w:ascii="Times New Roman" w:hAnsi="Times New Roman" w:cs="Times New Roman"/>
+          <w:sz w:val="24"/>
+          <w:szCs w:val="24"/>
+        </w:rPr>
+      </w:pPr>
+      <w:r>
+        <w:rPr>
+          <w:rFonts w:ascii="Times New Roman" w:hAnsi="Times New Roman" w:cs="Times New Roman"/>
+          <w:sz w:val="24"/>
+          <w:szCs w:val="24"/>
+        </w:rPr>
+        <w:t>Северное сияние</w:t>
+      </w:r>
+    </w:p>
+    <w:p>
+      <w:pPr>
+        <w:numPr>
+          <w:ilvl w:val="0"/>
+          <w:numId w:val="5"/>
+        </w:numPr>
+        <w:spacing w:before="100" w:beforeAutospacing="1" w:after="100" w:afterAutospacing="1" w:line="240" w:lineRule="auto"/>
+        <w:rPr>
+          <w:rFonts w:ascii="Times New Roman" w:hAnsi="Times New Roman" w:cs="Times New Roman"/>
+          <w:sz w:val="24"/>
+          <w:szCs w:val="24"/>
+        </w:rPr>
+      </w:pPr>
+      <w:r>
+        <w:rPr>
+          <w:rFonts w:ascii="Times New Roman" w:hAnsi="Times New Roman" w:cs="Times New Roman"/>
+          <w:sz w:val="24"/>
+          <w:szCs w:val="24"/>
+        </w:rPr>
+        <w:t>Синусоид</w:t>
+      </w:r>
+    </w:p>
+    <w:p>
+      <w:pPr>
+        <w:numPr>
+          <w:ilvl w:val="0"/>
+          <w:numId w:val="5"/>
+        </w:numPr>
+        <w:spacing w:before="100" w:beforeAutospacing="1" w:after="100" w:afterAutospacing="1" w:line="240" w:lineRule="auto"/>
+        <w:rPr>
+          <w:rFonts w:ascii="Times New Roman" w:hAnsi="Times New Roman" w:cs="Times New Roman"/>
+          <w:sz w:val="24"/>
+          <w:szCs w:val="24"/>
+        </w:rPr>
+      </w:pPr>
+      <w:r>
+        <w:rPr>
+          <w:rFonts w:ascii="Times New Roman" w:hAnsi="Times New Roman" w:cs="Times New Roman"/>
+          <w:sz w:val="24"/>
+          <w:szCs w:val="24"/>
+        </w:rPr>
+        <w:t>Смена цвета</w:t>
+      </w:r>
+    </w:p>
+    <w:p>
+      <w:pPr>
+        <w:numPr>
+          <w:ilvl w:val="0"/>
+          <w:numId w:val="5"/>
+        </w:numPr>
+        <w:spacing w:before="100" w:beforeAutospacing="1" w:after="100" w:afterAutospacing="1" w:line="240" w:lineRule="auto"/>
+        <w:rPr>
+          <w:rFonts w:ascii="Times New Roman" w:hAnsi="Times New Roman" w:cs="Times New Roman"/>
+          <w:sz w:val="24"/>
+          <w:szCs w:val="24"/>
+        </w:rPr>
+      </w:pPr>
+      <w:r>
+        <w:rPr>
+          <w:rFonts w:ascii="Times New Roman" w:hAnsi="Times New Roman" w:cs="Times New Roman"/>
+          <w:sz w:val="24"/>
+          <w:szCs w:val="24"/>
+        </w:rPr>
+        <w:t>Снегопад</w:t>
+      </w:r>
+    </w:p>
+    <w:p>
+      <w:pPr>
+        <w:numPr>
+          <w:ilvl w:val="0"/>
+          <w:numId w:val="5"/>
+        </w:numPr>
+        <w:spacing w:before="100" w:beforeAutospacing="1" w:after="100" w:afterAutospacing="1" w:line="240" w:lineRule="auto"/>
+        <w:rPr>
+          <w:rFonts w:ascii="Times New Roman" w:hAnsi="Times New Roman" w:cs="Times New Roman"/>
+          <w:sz w:val="24"/>
+          <w:szCs w:val="24"/>
+        </w:rPr>
+      </w:pPr>
+      <w:r>
+        <w:rPr>
+          <w:rFonts w:ascii="Times New Roman" w:hAnsi="Times New Roman" w:cs="Times New Roman"/>
+          <w:sz w:val="24"/>
+          <w:szCs w:val="24"/>
+        </w:rPr>
+        <w:t>Спектрум</w:t>
+      </w:r>
+    </w:p>
+    <w:p>
+      <w:pPr>
+        <w:numPr>
+          <w:ilvl w:val="0"/>
+          <w:numId w:val="5"/>
+        </w:numPr>
+        <w:spacing w:before="100" w:beforeAutospacing="1" w:after="100" w:afterAutospacing="1" w:line="240" w:lineRule="auto"/>
+        <w:rPr>
+          <w:rFonts w:ascii="Times New Roman" w:hAnsi="Times New Roman" w:cs="Times New Roman"/>
+          <w:sz w:val="24"/>
+          <w:szCs w:val="24"/>
+        </w:rPr>
+      </w:pPr>
+      <w:r>
+        <w:rPr>
+          <w:rFonts w:ascii="Times New Roman" w:hAnsi="Times New Roman" w:cs="Times New Roman"/>
+          <w:sz w:val="24"/>
+          <w:szCs w:val="24"/>
+        </w:rPr>
+        <w:t>Спирали</w:t>
+      </w:r>
+    </w:p>
+    <w:p>
+      <w:pPr>
+        <w:numPr>
+          <w:ilvl w:val="0"/>
+          <w:numId w:val="5"/>
+        </w:numPr>
+        <w:spacing w:before="100" w:beforeAutospacing="1" w:after="100" w:afterAutospacing="1" w:line="240" w:lineRule="auto"/>
+        <w:rPr>
+          <w:rFonts w:ascii="Times New Roman" w:hAnsi="Times New Roman" w:cs="Times New Roman"/>
+          <w:sz w:val="24"/>
+          <w:szCs w:val="24"/>
+        </w:rPr>
+      </w:pPr>
+      <w:r>
+        <w:rPr>
+          <w:rFonts w:ascii="Times New Roman" w:hAnsi="Times New Roman" w:cs="Times New Roman"/>
+          <w:sz w:val="24"/>
+          <w:szCs w:val="24"/>
+        </w:rPr>
+        <w:t>Стая</w:t>
+      </w:r>
+    </w:p>
+    <w:p>
+      <w:pPr>
+        <w:numPr>
+          <w:ilvl w:val="0"/>
+          <w:numId w:val="5"/>
+        </w:numPr>
+        <w:spacing w:before="100" w:beforeAutospacing="1" w:after="100" w:afterAutospacing="1" w:line="240" w:lineRule="auto"/>
+        <w:rPr>
+          <w:rFonts w:ascii="Times New Roman" w:hAnsi="Times New Roman" w:cs="Times New Roman"/>
+          <w:sz w:val="24"/>
+          <w:szCs w:val="24"/>
+        </w:rPr>
+      </w:pPr>
+      <w:r>
+        <w:rPr>
+          <w:rFonts w:ascii="Times New Roman" w:hAnsi="Times New Roman" w:cs="Times New Roman"/>
+          <w:sz w:val="24"/>
+          <w:szCs w:val="24"/>
+        </w:rPr>
+        <w:t>Стая и хищник</w:t>
+      </w:r>
+    </w:p>
+    <w:p>
+      <w:pPr>
+        <w:numPr>
+          <w:ilvl w:val="0"/>
+          <w:numId w:val="5"/>
+        </w:numPr>
+        <w:spacing w:before="100" w:beforeAutospacing="1" w:after="100" w:afterAutospacing="1" w:line="240" w:lineRule="auto"/>
+        <w:rPr>
+          <w:rFonts w:ascii="Times New Roman" w:hAnsi="Times New Roman" w:cs="Times New Roman"/>
+          <w:sz w:val="24"/>
+          <w:szCs w:val="24"/>
+        </w:rPr>
+      </w:pPr>
+      <w:r>
+        <w:rPr>
+          <w:rFonts w:ascii="Times New Roman" w:hAnsi="Times New Roman" w:cs="Times New Roman"/>
+          <w:sz w:val="24"/>
+          <w:szCs w:val="24"/>
+        </w:rPr>
+        <w:t>Стрелки</w:t>
+      </w:r>
+    </w:p>
+    <w:p>
+      <w:pPr>
+        <w:numPr>
+          <w:ilvl w:val="0"/>
+          <w:numId w:val="5"/>
+        </w:numPr>
+        <w:spacing w:before="100" w:beforeAutospacing="1" w:after="100" w:afterAutospacing="1" w:line="240" w:lineRule="auto"/>
+        <w:ind w:right="-189"/>
+        <w:rPr>
+          <w:rFonts w:ascii="Times New Roman" w:hAnsi="Times New Roman" w:cs="Times New Roman"/>
+          <w:sz w:val="24"/>
+          <w:szCs w:val="24"/>
+        </w:rPr>
+      </w:pPr>
+      <w:r>
+        <w:rPr>
+          <w:rFonts w:ascii="Times New Roman" w:hAnsi="Times New Roman" w:cs="Times New Roman"/>
+          <w:sz w:val="24"/>
+          <w:szCs w:val="24"/>
+        </w:rPr>
+        <w:t>Строб.Хаос.Дифузия</w:t>
+      </w:r>
+    </w:p>
+    <w:p>
+      <w:pPr>
+        <w:numPr>
+          <w:ilvl w:val="0"/>
+          <w:numId w:val="5"/>
+        </w:numPr>
+        <w:spacing w:before="100" w:beforeAutospacing="1" w:after="100" w:afterAutospacing="1" w:line="240" w:lineRule="auto"/>
+        <w:ind w:right="-47"/>
+        <w:rPr>
+          <w:rFonts w:ascii="Times New Roman" w:hAnsi="Times New Roman" w:cs="Times New Roman"/>
+          <w:sz w:val="24"/>
+          <w:szCs w:val="24"/>
+        </w:rPr>
+      </w:pPr>
+      <w:r>
+        <w:rPr>
+          <w:rFonts w:ascii="Times New Roman" w:hAnsi="Times New Roman" w:cs="Times New Roman"/>
+          <w:sz w:val="24"/>
+          <w:szCs w:val="24"/>
+        </w:rPr>
+        <w:t>Тени</w:t>
+      </w:r>
+    </w:p>
+    <w:p>
+      <w:pPr>
+        <w:numPr>
+          <w:ilvl w:val="0"/>
+          <w:numId w:val="5"/>
+        </w:numPr>
+        <w:spacing w:before="100" w:beforeAutospacing="1" w:after="100" w:afterAutospacing="1" w:line="240" w:lineRule="auto"/>
+        <w:rPr>
+          <w:rFonts w:ascii="Times New Roman" w:hAnsi="Times New Roman" w:cs="Times New Roman"/>
+          <w:sz w:val="24"/>
+          <w:szCs w:val="24"/>
+        </w:rPr>
+      </w:pPr>
+      <w:r>
+        <w:rPr>
+          <w:rFonts w:ascii="Times New Roman" w:hAnsi="Times New Roman" w:cs="Times New Roman"/>
+          <w:sz w:val="24"/>
+          <w:szCs w:val="24"/>
+        </w:rPr>
+        <w:t>Тихий океан</w:t>
       </w:r>
     </w:p>
     <w:p>
@@ -2139,7 +3049,7 @@
           <w:sz w:val="24"/>
           <w:szCs w:val="24"/>
         </w:rPr>
-        <w:t>Огoнь</w:t>
+        <w:t>Tyчкa</w:t>
       </w:r>
       <w:proofErr w:type="spellEnd"/>
       <w:r>
@@ -2148,944 +3058,6 @@
           <w:sz w:val="24"/>
           <w:szCs w:val="24"/>
         </w:rPr>
-        <w:t xml:space="preserve"> парящий</w:t>
-      </w:r>
-    </w:p>
-    <w:p>
-      <w:pPr>
-        <w:numPr>
-          <w:ilvl w:val="0"/>
-          <w:numId w:val="5"/>
-        </w:numPr>
-        <w:spacing w:before="100" w:beforeAutospacing="1" w:after="100" w:afterAutospacing="1" w:line="240" w:lineRule="auto"/>
-        <w:rPr>
-          <w:rFonts w:ascii="Times New Roman" w:hAnsi="Times New Roman" w:cs="Times New Roman"/>
-          <w:sz w:val="24"/>
-          <w:szCs w:val="24"/>
-        </w:rPr>
-      </w:pPr>
-      <w:r>
-        <w:rPr>
-          <w:rFonts w:ascii="Times New Roman" w:hAnsi="Times New Roman" w:cs="Times New Roman"/>
-          <w:sz w:val="24"/>
-          <w:szCs w:val="24"/>
-        </w:rPr>
-        <w:t>Огонь с искрами</w:t>
-      </w:r>
-    </w:p>
-    <w:p>
-      <w:pPr>
-        <w:numPr>
-          <w:ilvl w:val="0"/>
-          <w:numId w:val="5"/>
-        </w:numPr>
-        <w:spacing w:before="100" w:beforeAutospacing="1" w:after="100" w:afterAutospacing="1" w:line="240" w:lineRule="auto"/>
-        <w:rPr>
-          <w:rFonts w:ascii="Times New Roman" w:hAnsi="Times New Roman" w:cs="Times New Roman"/>
-          <w:sz w:val="24"/>
-          <w:szCs w:val="24"/>
-        </w:rPr>
-      </w:pPr>
-      <w:r>
-        <w:rPr>
-          <w:rFonts w:ascii="Times New Roman" w:hAnsi="Times New Roman" w:cs="Times New Roman"/>
-          <w:sz w:val="24"/>
-          <w:szCs w:val="24"/>
-        </w:rPr>
-        <w:t>Осадки</w:t>
-      </w:r>
-    </w:p>
-    <w:p>
-      <w:pPr>
-        <w:numPr>
-          <w:ilvl w:val="0"/>
-          <w:numId w:val="5"/>
-        </w:numPr>
-        <w:spacing w:before="100" w:beforeAutospacing="1" w:after="100" w:afterAutospacing="1" w:line="240" w:lineRule="auto"/>
-        <w:rPr>
-          <w:rFonts w:ascii="Times New Roman" w:hAnsi="Times New Roman" w:cs="Times New Roman"/>
-          <w:sz w:val="24"/>
-          <w:szCs w:val="24"/>
-        </w:rPr>
-      </w:pPr>
-      <w:r>
-        <w:rPr>
-          <w:rFonts w:ascii="Times New Roman" w:hAnsi="Times New Roman" w:cs="Times New Roman"/>
-          <w:sz w:val="24"/>
-          <w:szCs w:val="24"/>
-        </w:rPr>
-        <w:t>Осциллятор</w:t>
-      </w:r>
-    </w:p>
-    <w:p>
-      <w:pPr>
-        <w:numPr>
-          <w:ilvl w:val="0"/>
-          <w:numId w:val="5"/>
-        </w:numPr>
-        <w:spacing w:before="100" w:beforeAutospacing="1" w:after="100" w:afterAutospacing="1" w:line="240" w:lineRule="auto"/>
-        <w:rPr>
-          <w:rFonts w:ascii="Times New Roman" w:hAnsi="Times New Roman" w:cs="Times New Roman"/>
-          <w:sz w:val="24"/>
-          <w:szCs w:val="24"/>
-        </w:rPr>
-      </w:pPr>
-      <w:r>
-        <w:rPr>
-          <w:rFonts w:ascii="Times New Roman" w:hAnsi="Times New Roman" w:cs="Times New Roman"/>
-          <w:sz w:val="24"/>
-          <w:szCs w:val="24"/>
-        </w:rPr>
-        <w:t>Облака</w:t>
-      </w:r>
-    </w:p>
-    <w:p>
-      <w:pPr>
-        <w:numPr>
-          <w:ilvl w:val="0"/>
-          <w:numId w:val="5"/>
-        </w:numPr>
-        <w:spacing w:before="100" w:beforeAutospacing="1" w:after="100" w:afterAutospacing="1" w:line="240" w:lineRule="auto"/>
-        <w:rPr>
-          <w:rFonts w:ascii="Times New Roman" w:hAnsi="Times New Roman" w:cs="Times New Roman"/>
-          <w:sz w:val="24"/>
-          <w:szCs w:val="24"/>
-        </w:rPr>
-      </w:pPr>
-      <w:r>
-        <w:rPr>
-          <w:rFonts w:ascii="Times New Roman" w:hAnsi="Times New Roman" w:cs="Times New Roman"/>
-          <w:sz w:val="24"/>
-          <w:szCs w:val="24"/>
-        </w:rPr>
-        <w:t>Океан</w:t>
-      </w:r>
-    </w:p>
-    <w:p>
-      <w:pPr>
-        <w:numPr>
-          <w:ilvl w:val="0"/>
-          <w:numId w:val="5"/>
-        </w:numPr>
-        <w:spacing w:before="100" w:beforeAutospacing="1" w:after="100" w:afterAutospacing="1" w:line="240" w:lineRule="auto"/>
-        <w:rPr>
-          <w:rFonts w:ascii="Times New Roman" w:hAnsi="Times New Roman" w:cs="Times New Roman"/>
-          <w:sz w:val="24"/>
-          <w:szCs w:val="24"/>
-        </w:rPr>
-      </w:pPr>
-      <w:r>
-        <w:rPr>
-          <w:rFonts w:ascii="Times New Roman" w:hAnsi="Times New Roman" w:cs="Times New Roman"/>
-          <w:sz w:val="24"/>
-          <w:szCs w:val="24"/>
-        </w:rPr>
-        <w:t>Павлин</w:t>
-      </w:r>
-    </w:p>
-    <w:p>
-      <w:pPr>
-        <w:numPr>
-          <w:ilvl w:val="0"/>
-          <w:numId w:val="5"/>
-        </w:numPr>
-        <w:spacing w:before="100" w:beforeAutospacing="1" w:after="100" w:afterAutospacing="1" w:line="240" w:lineRule="auto"/>
-        <w:rPr>
-          <w:rFonts w:ascii="Times New Roman" w:hAnsi="Times New Roman" w:cs="Times New Roman"/>
-          <w:sz w:val="24"/>
-          <w:szCs w:val="24"/>
-        </w:rPr>
-      </w:pPr>
-      <w:r>
-        <w:rPr>
-          <w:rFonts w:ascii="Times New Roman" w:hAnsi="Times New Roman" w:cs="Times New Roman"/>
-          <w:sz w:val="24"/>
-          <w:szCs w:val="24"/>
-        </w:rPr>
-        <w:t>Песочные часы</w:t>
-      </w:r>
-    </w:p>
-    <w:p>
-      <w:pPr>
-        <w:numPr>
-          <w:ilvl w:val="0"/>
-          <w:numId w:val="5"/>
-        </w:numPr>
-        <w:spacing w:before="100" w:beforeAutospacing="1" w:after="100" w:afterAutospacing="1" w:line="240" w:lineRule="auto"/>
-        <w:rPr>
-          <w:rFonts w:ascii="Times New Roman" w:hAnsi="Times New Roman" w:cs="Times New Roman"/>
-          <w:sz w:val="24"/>
-          <w:szCs w:val="24"/>
-        </w:rPr>
-      </w:pPr>
-      <w:r>
-        <w:rPr>
-          <w:rFonts w:ascii="Times New Roman" w:hAnsi="Times New Roman" w:cs="Times New Roman"/>
-          <w:sz w:val="24"/>
-          <w:szCs w:val="24"/>
-        </w:rPr>
-        <w:t>Пейнтбол</w:t>
-      </w:r>
-    </w:p>
-    <w:p>
-      <w:pPr>
-        <w:numPr>
-          <w:ilvl w:val="0"/>
-          <w:numId w:val="5"/>
-        </w:numPr>
-        <w:spacing w:before="100" w:beforeAutospacing="1" w:after="100" w:afterAutospacing="1" w:line="240" w:lineRule="auto"/>
-        <w:rPr>
-          <w:rFonts w:ascii="Times New Roman" w:hAnsi="Times New Roman" w:cs="Times New Roman"/>
-          <w:sz w:val="24"/>
-          <w:szCs w:val="24"/>
-        </w:rPr>
-      </w:pPr>
-      <w:r>
-        <w:rPr>
-          <w:rFonts w:ascii="Times New Roman" w:hAnsi="Times New Roman" w:cs="Times New Roman"/>
-          <w:sz w:val="24"/>
-          <w:szCs w:val="24"/>
-        </w:rPr>
-        <w:t>Пикассо</w:t>
-      </w:r>
-    </w:p>
-    <w:p>
-      <w:pPr>
-        <w:numPr>
-          <w:ilvl w:val="0"/>
-          <w:numId w:val="5"/>
-        </w:numPr>
-        <w:spacing w:before="100" w:beforeAutospacing="1" w:after="100" w:afterAutospacing="1" w:line="240" w:lineRule="auto"/>
-        <w:rPr>
-          <w:rFonts w:ascii="Times New Roman" w:hAnsi="Times New Roman" w:cs="Times New Roman"/>
-          <w:sz w:val="24"/>
-          <w:szCs w:val="24"/>
-        </w:rPr>
-      </w:pPr>
-      <w:r>
-        <w:rPr>
-          <w:rFonts w:ascii="Times New Roman" w:hAnsi="Times New Roman" w:cs="Times New Roman"/>
-          <w:sz w:val="24"/>
-          <w:szCs w:val="24"/>
-        </w:rPr>
-        <w:t>Плазма</w:t>
-      </w:r>
-    </w:p>
-    <w:p>
-      <w:pPr>
-        <w:numPr>
-          <w:ilvl w:val="0"/>
-          <w:numId w:val="5"/>
-        </w:numPr>
-        <w:spacing w:before="100" w:beforeAutospacing="1" w:after="100" w:afterAutospacing="1" w:line="240" w:lineRule="auto"/>
-        <w:rPr>
-          <w:rFonts w:ascii="Times New Roman" w:hAnsi="Times New Roman" w:cs="Times New Roman"/>
-          <w:sz w:val="24"/>
-          <w:szCs w:val="24"/>
-        </w:rPr>
-      </w:pPr>
-      <w:r>
-        <w:rPr>
-          <w:rFonts w:ascii="Times New Roman" w:hAnsi="Times New Roman" w:cs="Times New Roman"/>
-          <w:sz w:val="24"/>
-          <w:szCs w:val="24"/>
-        </w:rPr>
-        <w:t>Плазменная лампа</w:t>
-      </w:r>
-    </w:p>
-    <w:p>
-      <w:pPr>
-        <w:numPr>
-          <w:ilvl w:val="0"/>
-          <w:numId w:val="5"/>
-        </w:numPr>
-        <w:spacing w:before="100" w:beforeAutospacing="1" w:after="100" w:afterAutospacing="1" w:line="240" w:lineRule="auto"/>
-        <w:rPr>
-          <w:rFonts w:ascii="Times New Roman" w:hAnsi="Times New Roman" w:cs="Times New Roman"/>
-          <w:sz w:val="24"/>
-          <w:szCs w:val="24"/>
-        </w:rPr>
-      </w:pPr>
-      <w:r>
-        <w:rPr>
-          <w:rFonts w:ascii="Times New Roman" w:hAnsi="Times New Roman" w:cs="Times New Roman"/>
-          <w:sz w:val="24"/>
-          <w:szCs w:val="24"/>
-        </w:rPr>
-        <w:t>Пламя</w:t>
-      </w:r>
-    </w:p>
-    <w:p>
-      <w:pPr>
-        <w:numPr>
-          <w:ilvl w:val="0"/>
-          <w:numId w:val="5"/>
-        </w:numPr>
-        <w:spacing w:before="100" w:beforeAutospacing="1" w:after="100" w:afterAutospacing="1" w:line="240" w:lineRule="auto"/>
-        <w:rPr>
-          <w:rFonts w:ascii="Times New Roman" w:hAnsi="Times New Roman" w:cs="Times New Roman"/>
-          <w:sz w:val="24"/>
-          <w:szCs w:val="24"/>
-        </w:rPr>
-      </w:pPr>
-      <w:r>
-        <w:rPr>
-          <w:rFonts w:ascii="Times New Roman" w:hAnsi="Times New Roman" w:cs="Times New Roman"/>
-          <w:sz w:val="24"/>
-          <w:szCs w:val="24"/>
-        </w:rPr>
-        <w:t>Побочный эффект</w:t>
-      </w:r>
-    </w:p>
-    <w:p>
-      <w:pPr>
-        <w:numPr>
-          <w:ilvl w:val="0"/>
-          <w:numId w:val="5"/>
-        </w:numPr>
-        <w:spacing w:before="100" w:beforeAutospacing="1" w:after="100" w:afterAutospacing="1" w:line="240" w:lineRule="auto"/>
-        <w:rPr>
-          <w:rFonts w:ascii="Times New Roman" w:hAnsi="Times New Roman" w:cs="Times New Roman"/>
-          <w:sz w:val="24"/>
-          <w:szCs w:val="24"/>
-        </w:rPr>
-      </w:pPr>
-      <w:r>
-        <w:rPr>
-          <w:rFonts w:ascii="Times New Roman" w:hAnsi="Times New Roman" w:cs="Times New Roman"/>
-          <w:sz w:val="24"/>
-          <w:szCs w:val="24"/>
-        </w:rPr>
-        <w:t>Попкорн</w:t>
-      </w:r>
-    </w:p>
-    <w:p>
-      <w:pPr>
-        <w:numPr>
-          <w:ilvl w:val="0"/>
-          <w:numId w:val="5"/>
-        </w:numPr>
-        <w:spacing w:before="100" w:beforeAutospacing="1" w:after="100" w:afterAutospacing="1" w:line="240" w:lineRule="auto"/>
-        <w:rPr>
-          <w:rFonts w:ascii="Times New Roman" w:hAnsi="Times New Roman" w:cs="Times New Roman"/>
-          <w:sz w:val="24"/>
-          <w:szCs w:val="24"/>
-        </w:rPr>
-      </w:pPr>
-      <w:r>
-        <w:rPr>
-          <w:rFonts w:ascii="Times New Roman" w:hAnsi="Times New Roman" w:cs="Times New Roman"/>
-          <w:sz w:val="24"/>
-          <w:szCs w:val="24"/>
-        </w:rPr>
-        <w:t>Призмата</w:t>
-      </w:r>
-    </w:p>
-    <w:p>
-      <w:pPr>
-        <w:numPr>
-          <w:ilvl w:val="0"/>
-          <w:numId w:val="5"/>
-        </w:numPr>
-        <w:spacing w:before="100" w:beforeAutospacing="1" w:after="100" w:afterAutospacing="1" w:line="240" w:lineRule="auto"/>
-        <w:rPr>
-          <w:rFonts w:ascii="Times New Roman" w:hAnsi="Times New Roman" w:cs="Times New Roman"/>
-          <w:sz w:val="24"/>
-          <w:szCs w:val="24"/>
-        </w:rPr>
-      </w:pPr>
-      <w:r>
-        <w:rPr>
-          <w:rFonts w:ascii="Times New Roman" w:hAnsi="Times New Roman" w:cs="Times New Roman"/>
-          <w:sz w:val="24"/>
-          <w:szCs w:val="24"/>
-        </w:rPr>
-        <w:t>Притяжение</w:t>
-      </w:r>
-    </w:p>
-    <w:p>
-      <w:pPr>
-        <w:numPr>
-          <w:ilvl w:val="0"/>
-          <w:numId w:val="5"/>
-        </w:numPr>
-        <w:spacing w:before="100" w:beforeAutospacing="1" w:after="100" w:afterAutospacing="1" w:line="240" w:lineRule="auto"/>
-        <w:rPr>
-          <w:rFonts w:ascii="Times New Roman" w:hAnsi="Times New Roman" w:cs="Times New Roman"/>
-          <w:sz w:val="24"/>
-          <w:szCs w:val="24"/>
-        </w:rPr>
-      </w:pPr>
-      <w:r>
-        <w:rPr>
-          <w:rFonts w:ascii="Times New Roman" w:hAnsi="Times New Roman" w:cs="Times New Roman"/>
-          <w:sz w:val="24"/>
-          <w:szCs w:val="24"/>
-        </w:rPr>
-        <w:t>Прыгуны</w:t>
-      </w:r>
-    </w:p>
-    <w:p>
-      <w:pPr>
-        <w:numPr>
-          <w:ilvl w:val="0"/>
-          <w:numId w:val="5"/>
-        </w:numPr>
-        <w:spacing w:before="100" w:beforeAutospacing="1" w:after="100" w:afterAutospacing="1" w:line="240" w:lineRule="auto"/>
-        <w:rPr>
-          <w:rFonts w:ascii="Times New Roman" w:hAnsi="Times New Roman" w:cs="Times New Roman"/>
-          <w:sz w:val="24"/>
-          <w:szCs w:val="24"/>
-        </w:rPr>
-      </w:pPr>
-      <w:r>
-        <w:rPr>
-          <w:rFonts w:ascii="Times New Roman" w:hAnsi="Times New Roman" w:cs="Times New Roman"/>
-          <w:sz w:val="24"/>
-          <w:szCs w:val="24"/>
-        </w:rPr>
-        <w:t>Пульс</w:t>
-      </w:r>
-    </w:p>
-    <w:p>
-      <w:pPr>
-        <w:numPr>
-          <w:ilvl w:val="0"/>
-          <w:numId w:val="5"/>
-        </w:numPr>
-        <w:spacing w:before="100" w:beforeAutospacing="1" w:after="100" w:afterAutospacing="1" w:line="240" w:lineRule="auto"/>
-        <w:rPr>
-          <w:rFonts w:ascii="Times New Roman" w:hAnsi="Times New Roman" w:cs="Times New Roman"/>
-          <w:sz w:val="24"/>
-          <w:szCs w:val="24"/>
-        </w:rPr>
-      </w:pPr>
-      <w:r>
-        <w:rPr>
-          <w:rFonts w:ascii="Times New Roman" w:hAnsi="Times New Roman" w:cs="Times New Roman"/>
-          <w:sz w:val="24"/>
-          <w:szCs w:val="24"/>
-        </w:rPr>
-        <w:t>Пульс белый</w:t>
-      </w:r>
-    </w:p>
-    <w:p>
-      <w:pPr>
-        <w:numPr>
-          <w:ilvl w:val="0"/>
-          <w:numId w:val="5"/>
-        </w:numPr>
-        <w:spacing w:before="100" w:beforeAutospacing="1" w:after="100" w:afterAutospacing="1" w:line="240" w:lineRule="auto"/>
-        <w:rPr>
-          <w:rFonts w:ascii="Times New Roman" w:hAnsi="Times New Roman" w:cs="Times New Roman"/>
-          <w:sz w:val="24"/>
-          <w:szCs w:val="24"/>
-        </w:rPr>
-      </w:pPr>
-      <w:r>
-        <w:rPr>
-          <w:rFonts w:ascii="Times New Roman" w:hAnsi="Times New Roman" w:cs="Times New Roman"/>
-          <w:sz w:val="24"/>
-          <w:szCs w:val="24"/>
-        </w:rPr>
-        <w:t>Пульс радужный</w:t>
-      </w:r>
-    </w:p>
-    <w:p>
-      <w:pPr>
-        <w:numPr>
-          <w:ilvl w:val="0"/>
-          <w:numId w:val="5"/>
-        </w:numPr>
-        <w:spacing w:before="100" w:beforeAutospacing="1" w:after="100" w:afterAutospacing="1" w:line="240" w:lineRule="auto"/>
-        <w:rPr>
-          <w:rFonts w:ascii="Times New Roman" w:hAnsi="Times New Roman" w:cs="Times New Roman"/>
-          <w:sz w:val="24"/>
-          <w:szCs w:val="24"/>
-        </w:rPr>
-      </w:pPr>
-      <w:r>
-        <w:rPr>
-          <w:rFonts w:ascii="Times New Roman" w:hAnsi="Times New Roman" w:cs="Times New Roman"/>
-          <w:sz w:val="24"/>
-          <w:szCs w:val="24"/>
-        </w:rPr>
-        <w:t>Радиальная волна</w:t>
-      </w:r>
-    </w:p>
-    <w:p>
-      <w:pPr>
-        <w:numPr>
-          <w:ilvl w:val="0"/>
-          <w:numId w:val="5"/>
-        </w:numPr>
-        <w:spacing w:before="100" w:beforeAutospacing="1" w:after="100" w:afterAutospacing="1" w:line="240" w:lineRule="auto"/>
-        <w:rPr>
-          <w:rFonts w:ascii="Times New Roman" w:hAnsi="Times New Roman" w:cs="Times New Roman"/>
-          <w:sz w:val="24"/>
-          <w:szCs w:val="24"/>
-        </w:rPr>
-      </w:pPr>
-      <w:r>
-        <w:rPr>
-          <w:rFonts w:ascii="Times New Roman" w:hAnsi="Times New Roman" w:cs="Times New Roman"/>
-          <w:sz w:val="24"/>
-          <w:szCs w:val="24"/>
-        </w:rPr>
-        <w:t>Радуга</w:t>
-      </w:r>
-    </w:p>
-    <w:p>
-      <w:pPr>
-        <w:numPr>
-          <w:ilvl w:val="0"/>
-          <w:numId w:val="5"/>
-        </w:numPr>
-        <w:spacing w:before="100" w:beforeAutospacing="1" w:after="100" w:afterAutospacing="1" w:line="240" w:lineRule="auto"/>
-        <w:rPr>
-          <w:rFonts w:ascii="Times New Roman" w:hAnsi="Times New Roman" w:cs="Times New Roman"/>
-          <w:sz w:val="24"/>
-          <w:szCs w:val="24"/>
-        </w:rPr>
-      </w:pPr>
-      <w:r>
-        <w:rPr>
-          <w:rFonts w:ascii="Times New Roman" w:hAnsi="Times New Roman" w:cs="Times New Roman"/>
-          <w:sz w:val="24"/>
-          <w:szCs w:val="24"/>
-        </w:rPr>
-        <w:t>Радуга 3D</w:t>
-      </w:r>
-    </w:p>
-    <w:p>
-      <w:pPr>
-        <w:numPr>
-          <w:ilvl w:val="0"/>
-          <w:numId w:val="5"/>
-        </w:numPr>
-        <w:spacing w:before="100" w:beforeAutospacing="1" w:after="100" w:afterAutospacing="1" w:line="240" w:lineRule="auto"/>
-        <w:rPr>
-          <w:rFonts w:ascii="Times New Roman" w:hAnsi="Times New Roman" w:cs="Times New Roman"/>
-          <w:sz w:val="24"/>
-          <w:szCs w:val="24"/>
-        </w:rPr>
-      </w:pPr>
-      <w:r>
-        <w:rPr>
-          <w:rFonts w:ascii="Times New Roman" w:hAnsi="Times New Roman" w:cs="Times New Roman"/>
-          <w:sz w:val="24"/>
-          <w:szCs w:val="24"/>
-        </w:rPr>
-        <w:t>Радужный змей</w:t>
-      </w:r>
-    </w:p>
-    <w:p>
-      <w:pPr>
-        <w:numPr>
-          <w:ilvl w:val="0"/>
-          <w:numId w:val="5"/>
-        </w:numPr>
-        <w:spacing w:before="100" w:beforeAutospacing="1" w:after="100" w:afterAutospacing="1" w:line="240" w:lineRule="auto"/>
-        <w:rPr>
-          <w:rFonts w:ascii="Times New Roman" w:hAnsi="Times New Roman" w:cs="Times New Roman"/>
-          <w:sz w:val="24"/>
-          <w:szCs w:val="24"/>
-        </w:rPr>
-      </w:pPr>
-      <w:r>
-        <w:rPr>
-          <w:rFonts w:ascii="Times New Roman" w:hAnsi="Times New Roman" w:cs="Times New Roman"/>
-          <w:sz w:val="24"/>
-          <w:szCs w:val="24"/>
-        </w:rPr>
-        <w:t>Разноцветный дождь</w:t>
-      </w:r>
-    </w:p>
-    <w:p>
-      <w:pPr>
-        <w:numPr>
-          <w:ilvl w:val="0"/>
-          <w:numId w:val="5"/>
-        </w:numPr>
-        <w:spacing w:before="100" w:beforeAutospacing="1" w:after="100" w:afterAutospacing="1" w:line="240" w:lineRule="auto"/>
-        <w:rPr>
-          <w:rFonts w:ascii="Times New Roman" w:hAnsi="Times New Roman" w:cs="Times New Roman"/>
-          <w:sz w:val="24"/>
-          <w:szCs w:val="24"/>
-        </w:rPr>
-      </w:pPr>
-      <w:r>
-        <w:rPr>
-          <w:rFonts w:ascii="Times New Roman" w:hAnsi="Times New Roman" w:cs="Times New Roman"/>
-          <w:sz w:val="24"/>
-          <w:szCs w:val="24"/>
-        </w:rPr>
-        <w:t>Реки Ботсваны</w:t>
-      </w:r>
-    </w:p>
-    <w:p>
-      <w:pPr>
-        <w:numPr>
-          <w:ilvl w:val="0"/>
-          <w:numId w:val="5"/>
-        </w:numPr>
-        <w:spacing w:before="100" w:beforeAutospacing="1" w:after="100" w:afterAutospacing="1" w:line="240" w:lineRule="auto"/>
-        <w:rPr>
-          <w:rFonts w:ascii="Times New Roman" w:hAnsi="Times New Roman" w:cs="Times New Roman"/>
-          <w:sz w:val="24"/>
-          <w:szCs w:val="24"/>
-        </w:rPr>
-      </w:pPr>
-      <w:r>
-        <w:rPr>
-          <w:rFonts w:ascii="Times New Roman" w:hAnsi="Times New Roman" w:cs="Times New Roman"/>
-          <w:sz w:val="24"/>
-          <w:szCs w:val="24"/>
-        </w:rPr>
-        <w:t>Светлячки</w:t>
-      </w:r>
-    </w:p>
-    <w:p>
-      <w:pPr>
-        <w:numPr>
-          <w:ilvl w:val="0"/>
-          <w:numId w:val="5"/>
-        </w:numPr>
-        <w:spacing w:before="100" w:beforeAutospacing="1" w:after="100" w:afterAutospacing="1" w:line="240" w:lineRule="auto"/>
-        <w:rPr>
-          <w:rFonts w:ascii="Times New Roman" w:hAnsi="Times New Roman" w:cs="Times New Roman"/>
-          <w:sz w:val="24"/>
-          <w:szCs w:val="24"/>
-        </w:rPr>
-      </w:pPr>
-      <w:r>
-        <w:rPr>
-          <w:rFonts w:ascii="Times New Roman" w:hAnsi="Times New Roman" w:cs="Times New Roman"/>
-          <w:sz w:val="24"/>
-          <w:szCs w:val="24"/>
-        </w:rPr>
-        <w:t>Светлячки со шлейфом</w:t>
-      </w:r>
-    </w:p>
-    <w:p>
-      <w:pPr>
-        <w:numPr>
-          <w:ilvl w:val="0"/>
-          <w:numId w:val="5"/>
-        </w:numPr>
-        <w:spacing w:before="100" w:beforeAutospacing="1" w:after="100" w:afterAutospacing="1" w:line="240" w:lineRule="auto"/>
-        <w:rPr>
-          <w:rFonts w:ascii="Times New Roman" w:hAnsi="Times New Roman" w:cs="Times New Roman"/>
-          <w:sz w:val="24"/>
-          <w:szCs w:val="24"/>
-        </w:rPr>
-      </w:pPr>
-      <w:r>
-        <w:rPr>
-          <w:rFonts w:ascii="Times New Roman" w:hAnsi="Times New Roman" w:cs="Times New Roman"/>
-          <w:sz w:val="24"/>
-          <w:szCs w:val="24"/>
-        </w:rPr>
-        <w:t>Свеча</w:t>
-      </w:r>
-    </w:p>
-    <w:p>
-      <w:pPr>
-        <w:numPr>
-          <w:ilvl w:val="0"/>
-          <w:numId w:val="5"/>
-        </w:numPr>
-        <w:spacing w:before="100" w:beforeAutospacing="1" w:after="100" w:afterAutospacing="1" w:line="240" w:lineRule="auto"/>
-        <w:rPr>
-          <w:rFonts w:ascii="Times New Roman" w:hAnsi="Times New Roman" w:cs="Times New Roman"/>
-          <w:sz w:val="24"/>
-          <w:szCs w:val="24"/>
-        </w:rPr>
-      </w:pPr>
-      <w:r>
-        <w:rPr>
-          <w:rFonts w:ascii="Times New Roman" w:hAnsi="Times New Roman" w:cs="Times New Roman"/>
-          <w:sz w:val="24"/>
-          <w:szCs w:val="24"/>
-        </w:rPr>
-        <w:t>Северное сияние</w:t>
-      </w:r>
-    </w:p>
-    <w:p>
-      <w:pPr>
-        <w:numPr>
-          <w:ilvl w:val="0"/>
-          <w:numId w:val="5"/>
-        </w:numPr>
-        <w:spacing w:before="100" w:beforeAutospacing="1" w:after="100" w:afterAutospacing="1" w:line="240" w:lineRule="auto"/>
-        <w:rPr>
-          <w:rFonts w:ascii="Times New Roman" w:hAnsi="Times New Roman" w:cs="Times New Roman"/>
-          <w:sz w:val="24"/>
-          <w:szCs w:val="24"/>
-        </w:rPr>
-      </w:pPr>
-      <w:r>
-        <w:rPr>
-          <w:rFonts w:ascii="Times New Roman" w:hAnsi="Times New Roman" w:cs="Times New Roman"/>
-          <w:sz w:val="24"/>
-          <w:szCs w:val="24"/>
-        </w:rPr>
-        <w:t>Синусоид</w:t>
-      </w:r>
-    </w:p>
-    <w:p>
-      <w:pPr>
-        <w:numPr>
-          <w:ilvl w:val="0"/>
-          <w:numId w:val="5"/>
-        </w:numPr>
-        <w:spacing w:before="100" w:beforeAutospacing="1" w:after="100" w:afterAutospacing="1" w:line="240" w:lineRule="auto"/>
-        <w:rPr>
-          <w:rFonts w:ascii="Times New Roman" w:hAnsi="Times New Roman" w:cs="Times New Roman"/>
-          <w:sz w:val="24"/>
-          <w:szCs w:val="24"/>
-        </w:rPr>
-      </w:pPr>
-      <w:r>
-        <w:rPr>
-          <w:rFonts w:ascii="Times New Roman" w:hAnsi="Times New Roman" w:cs="Times New Roman"/>
-          <w:sz w:val="24"/>
-          <w:szCs w:val="24"/>
-        </w:rPr>
-        <w:t>Смена цвета</w:t>
-      </w:r>
-    </w:p>
-    <w:p>
-      <w:pPr>
-        <w:numPr>
-          <w:ilvl w:val="0"/>
-          <w:numId w:val="5"/>
-        </w:numPr>
-        <w:spacing w:before="100" w:beforeAutospacing="1" w:after="100" w:afterAutospacing="1" w:line="240" w:lineRule="auto"/>
-        <w:rPr>
-          <w:rFonts w:ascii="Times New Roman" w:hAnsi="Times New Roman" w:cs="Times New Roman"/>
-          <w:sz w:val="24"/>
-          <w:szCs w:val="24"/>
-        </w:rPr>
-      </w:pPr>
-      <w:r>
-        <w:rPr>
-          <w:rFonts w:ascii="Times New Roman" w:hAnsi="Times New Roman" w:cs="Times New Roman"/>
-          <w:sz w:val="24"/>
-          <w:szCs w:val="24"/>
-        </w:rPr>
-        <w:t>Снегопад</w:t>
-      </w:r>
-    </w:p>
-    <w:p>
-      <w:pPr>
-        <w:numPr>
-          <w:ilvl w:val="0"/>
-          <w:numId w:val="5"/>
-        </w:numPr>
-        <w:spacing w:before="100" w:beforeAutospacing="1" w:after="100" w:afterAutospacing="1" w:line="240" w:lineRule="auto"/>
-        <w:rPr>
-          <w:rFonts w:ascii="Times New Roman" w:hAnsi="Times New Roman" w:cs="Times New Roman"/>
-          <w:sz w:val="24"/>
-          <w:szCs w:val="24"/>
-        </w:rPr>
-      </w:pPr>
-      <w:r>
-        <w:rPr>
-          <w:rFonts w:ascii="Times New Roman" w:hAnsi="Times New Roman" w:cs="Times New Roman"/>
-          <w:sz w:val="24"/>
-          <w:szCs w:val="24"/>
-        </w:rPr>
-        <w:t>Спектрум</w:t>
-      </w:r>
-    </w:p>
-    <w:p>
-      <w:pPr>
-        <w:numPr>
-          <w:ilvl w:val="0"/>
-          <w:numId w:val="5"/>
-        </w:numPr>
-        <w:spacing w:before="100" w:beforeAutospacing="1" w:after="100" w:afterAutospacing="1" w:line="240" w:lineRule="auto"/>
-        <w:rPr>
-          <w:rFonts w:ascii="Times New Roman" w:hAnsi="Times New Roman" w:cs="Times New Roman"/>
-          <w:sz w:val="24"/>
-          <w:szCs w:val="24"/>
-        </w:rPr>
-      </w:pPr>
-      <w:r>
-        <w:rPr>
-          <w:rFonts w:ascii="Times New Roman" w:hAnsi="Times New Roman" w:cs="Times New Roman"/>
-          <w:sz w:val="24"/>
-          <w:szCs w:val="24"/>
-        </w:rPr>
-        <w:t>Спирали</w:t>
-      </w:r>
-    </w:p>
-    <w:p>
-      <w:pPr>
-        <w:numPr>
-          <w:ilvl w:val="0"/>
-          <w:numId w:val="5"/>
-        </w:numPr>
-        <w:spacing w:before="100" w:beforeAutospacing="1" w:after="100" w:afterAutospacing="1" w:line="240" w:lineRule="auto"/>
-        <w:rPr>
-          <w:rFonts w:ascii="Times New Roman" w:hAnsi="Times New Roman" w:cs="Times New Roman"/>
-          <w:sz w:val="24"/>
-          <w:szCs w:val="24"/>
-        </w:rPr>
-      </w:pPr>
-      <w:r>
-        <w:rPr>
-          <w:rFonts w:ascii="Times New Roman" w:hAnsi="Times New Roman" w:cs="Times New Roman"/>
-          <w:sz w:val="24"/>
-          <w:szCs w:val="24"/>
-        </w:rPr>
-        <w:t>Стая</w:t>
-      </w:r>
-    </w:p>
-    <w:p>
-      <w:pPr>
-        <w:numPr>
-          <w:ilvl w:val="0"/>
-          <w:numId w:val="5"/>
-        </w:numPr>
-        <w:spacing w:before="100" w:beforeAutospacing="1" w:after="100" w:afterAutospacing="1" w:line="240" w:lineRule="auto"/>
-        <w:rPr>
-          <w:rFonts w:ascii="Times New Roman" w:hAnsi="Times New Roman" w:cs="Times New Roman"/>
-          <w:sz w:val="24"/>
-          <w:szCs w:val="24"/>
-        </w:rPr>
-      </w:pPr>
-      <w:r>
-        <w:rPr>
-          <w:rFonts w:ascii="Times New Roman" w:hAnsi="Times New Roman" w:cs="Times New Roman"/>
-          <w:sz w:val="24"/>
-          <w:szCs w:val="24"/>
-        </w:rPr>
-        <w:t>Стая и хищник</w:t>
-      </w:r>
-    </w:p>
-    <w:p>
-      <w:pPr>
-        <w:numPr>
-          <w:ilvl w:val="0"/>
-          <w:numId w:val="5"/>
-        </w:numPr>
-        <w:spacing w:before="100" w:beforeAutospacing="1" w:after="100" w:afterAutospacing="1" w:line="240" w:lineRule="auto"/>
-        <w:rPr>
-          <w:rFonts w:ascii="Times New Roman" w:hAnsi="Times New Roman" w:cs="Times New Roman"/>
-          <w:sz w:val="24"/>
-          <w:szCs w:val="24"/>
-        </w:rPr>
-      </w:pPr>
-      <w:r>
-        <w:rPr>
-          <w:rFonts w:ascii="Times New Roman" w:hAnsi="Times New Roman" w:cs="Times New Roman"/>
-          <w:sz w:val="24"/>
-          <w:szCs w:val="24"/>
-        </w:rPr>
-        <w:t>Стрелки</w:t>
-      </w:r>
-    </w:p>
-    <w:p>
-      <w:pPr>
-        <w:numPr>
-          <w:ilvl w:val="0"/>
-          <w:numId w:val="5"/>
-        </w:numPr>
-        <w:spacing w:before="100" w:beforeAutospacing="1" w:after="100" w:afterAutospacing="1" w:line="240" w:lineRule="auto"/>
-        <w:ind w:right="-189"/>
-        <w:rPr>
-          <w:rFonts w:ascii="Times New Roman" w:hAnsi="Times New Roman" w:cs="Times New Roman"/>
-          <w:sz w:val="24"/>
-          <w:szCs w:val="24"/>
-        </w:rPr>
-      </w:pPr>
-      <w:proofErr w:type="spellStart"/>
-      <w:r>
-        <w:rPr>
-          <w:rFonts w:ascii="Times New Roman" w:hAnsi="Times New Roman" w:cs="Times New Roman"/>
-          <w:sz w:val="24"/>
-          <w:szCs w:val="24"/>
-        </w:rPr>
-        <w:t>Строб.Хаос.Дифузия</w:t>
-      </w:r>
-      <w:proofErr w:type="spellEnd"/>
-    </w:p>
-    <w:p>
-      <w:pPr>
-        <w:numPr>
-          <w:ilvl w:val="0"/>
-          <w:numId w:val="5"/>
-        </w:numPr>
-        <w:spacing w:before="100" w:beforeAutospacing="1" w:after="100" w:afterAutospacing="1" w:line="240" w:lineRule="auto"/>
-        <w:ind w:right="-47"/>
-        <w:rPr>
-          <w:rFonts w:ascii="Times New Roman" w:hAnsi="Times New Roman" w:cs="Times New Roman"/>
-          <w:sz w:val="24"/>
-          <w:szCs w:val="24"/>
-        </w:rPr>
-      </w:pPr>
-      <w:r>
-        <w:rPr>
-          <w:rFonts w:ascii="Times New Roman" w:hAnsi="Times New Roman" w:cs="Times New Roman"/>
-          <w:sz w:val="24"/>
-          <w:szCs w:val="24"/>
-        </w:rPr>
-        <w:t>Тени</w:t>
-      </w:r>
-    </w:p>
-    <w:p>
-      <w:pPr>
-        <w:numPr>
-          <w:ilvl w:val="0"/>
-          <w:numId w:val="5"/>
-        </w:numPr>
-        <w:spacing w:before="100" w:beforeAutospacing="1" w:after="100" w:afterAutospacing="1" w:line="240" w:lineRule="auto"/>
-        <w:rPr>
-          <w:rFonts w:ascii="Times New Roman" w:hAnsi="Times New Roman" w:cs="Times New Roman"/>
-          <w:sz w:val="24"/>
-          <w:szCs w:val="24"/>
-        </w:rPr>
-      </w:pPr>
-      <w:r>
-        <w:rPr>
-          <w:rFonts w:ascii="Times New Roman" w:hAnsi="Times New Roman" w:cs="Times New Roman"/>
-          <w:sz w:val="24"/>
-          <w:szCs w:val="24"/>
-        </w:rPr>
-        <w:t>Тихий океан</w:t>
-      </w:r>
-    </w:p>
-    <w:p>
-      <w:pPr>
-        <w:numPr>
-          <w:ilvl w:val="0"/>
-          <w:numId w:val="5"/>
-        </w:numPr>
-        <w:spacing w:before="100" w:beforeAutospacing="1" w:after="100" w:afterAutospacing="1" w:line="240" w:lineRule="auto"/>
-        <w:rPr>
-          <w:rFonts w:ascii="Times New Roman" w:hAnsi="Times New Roman" w:cs="Times New Roman"/>
-          <w:sz w:val="24"/>
-          <w:szCs w:val="24"/>
-        </w:rPr>
-      </w:pPr>
-      <w:proofErr w:type="spellStart"/>
-      <w:r>
-        <w:rPr>
-          <w:rFonts w:ascii="Times New Roman" w:hAnsi="Times New Roman" w:cs="Times New Roman"/>
-          <w:sz w:val="24"/>
-          <w:szCs w:val="24"/>
-        </w:rPr>
-        <w:t>Tyчкa</w:t>
-      </w:r>
-      <w:proofErr w:type="spellEnd"/>
-      <w:r>
-        <w:rPr>
-          <w:rFonts w:ascii="Times New Roman" w:hAnsi="Times New Roman" w:cs="Times New Roman"/>
-          <w:sz w:val="24"/>
-          <w:szCs w:val="24"/>
-        </w:rPr>
         <w:t xml:space="preserve"> в банке</w:t>
       </w:r>
     </w:p>
@@ -3139,12 +3111,7 @@
           <w:ilvl w:val="0"/>
           <w:numId w:val="5"/>
         </w:numPr>
-        <w:tabs>
-          <w:tab w:val="clear" w:pos="720"/>
-          <w:tab w:val="num" w:pos="851"/>
-        </w:tabs>
-        <w:spacing w:before="100" w:beforeAutospacing="1" w:after="100" w:afterAutospacing="1" w:line="240" w:lineRule="auto"/>
-        <w:ind w:left="709"/>
+        <w:spacing w:before="100" w:beforeAutospacing="1" w:after="100" w:afterAutospacing="1" w:line="240" w:lineRule="auto"/>
         <w:rPr>
           <w:rFonts w:ascii="Times New Roman" w:hAnsi="Times New Roman" w:cs="Times New Roman"/>
           <w:sz w:val="24"/>
@@ -3184,14 +3151,6 @@
           <w:sz w:val="24"/>
           <w:szCs w:val="24"/>
         </w:rPr>
-        <w:t xml:space="preserve"> </w:t>
-      </w:r>
-      <w:r>
-        <w:rPr>
-          <w:rFonts w:ascii="Times New Roman" w:hAnsi="Times New Roman" w:cs="Times New Roman"/>
-          <w:sz w:val="24"/>
-          <w:szCs w:val="24"/>
-        </w:rPr>
         <w:t>Цвет</w:t>
       </w:r>
     </w:p>
@@ -3206,21 +3165,13 @@
           <w:tab w:val="num" w:pos="567"/>
         </w:tabs>
         <w:spacing w:before="100" w:beforeAutospacing="1" w:after="100" w:afterAutospacing="1" w:line="240" w:lineRule="auto"/>
-        <w:ind w:left="567" w:hanging="283"/>
-        <w:rPr>
-          <w:rFonts w:ascii="Times New Roman" w:hAnsi="Times New Roman" w:cs="Times New Roman"/>
-          <w:sz w:val="24"/>
-          <w:szCs w:val="24"/>
-        </w:rPr>
-      </w:pPr>
-      <w:r>
-        <w:rPr>
-          <w:rFonts w:ascii="Times New Roman" w:hAnsi="Times New Roman" w:cs="Times New Roman"/>
-          <w:sz w:val="24"/>
-          <w:szCs w:val="24"/>
-        </w:rPr>
-        <w:t xml:space="preserve"> </w:t>
-      </w:r>
+        <w:ind w:left="567"/>
+        <w:rPr>
+          <w:rFonts w:ascii="Times New Roman" w:hAnsi="Times New Roman" w:cs="Times New Roman"/>
+          <w:sz w:val="24"/>
+          <w:szCs w:val="24"/>
+        </w:rPr>
+      </w:pPr>
       <w:r>
         <w:rPr>
           <w:rFonts w:ascii="Times New Roman" w:hAnsi="Times New Roman" w:cs="Times New Roman"/>
@@ -3241,21 +3192,13 @@
           <w:tab w:val="num" w:pos="567"/>
         </w:tabs>
         <w:spacing w:before="100" w:beforeAutospacing="1" w:after="100" w:afterAutospacing="1" w:line="240" w:lineRule="auto"/>
-        <w:ind w:left="567" w:hanging="283"/>
-        <w:rPr>
-          <w:rFonts w:ascii="Times New Roman" w:hAnsi="Times New Roman" w:cs="Times New Roman"/>
-          <w:sz w:val="24"/>
-          <w:szCs w:val="24"/>
-        </w:rPr>
-      </w:pPr>
-      <w:r>
-        <w:rPr>
-          <w:rFonts w:ascii="Times New Roman" w:hAnsi="Times New Roman" w:cs="Times New Roman"/>
-          <w:sz w:val="24"/>
-          <w:szCs w:val="24"/>
-        </w:rPr>
-        <w:t xml:space="preserve"> </w:t>
-      </w:r>
+        <w:ind w:left="567"/>
+        <w:rPr>
+          <w:rFonts w:ascii="Times New Roman" w:hAnsi="Times New Roman" w:cs="Times New Roman"/>
+          <w:sz w:val="24"/>
+          <w:szCs w:val="24"/>
+        </w:rPr>
+      </w:pPr>
       <w:r>
         <w:rPr>
           <w:rFonts w:ascii="Times New Roman" w:hAnsi="Times New Roman" w:cs="Times New Roman"/>
@@ -3276,21 +3219,13 @@
           <w:tab w:val="num" w:pos="567"/>
         </w:tabs>
         <w:spacing w:before="100" w:beforeAutospacing="1" w:after="100" w:afterAutospacing="1" w:line="240" w:lineRule="auto"/>
-        <w:ind w:left="567" w:hanging="283"/>
-        <w:rPr>
-          <w:rFonts w:ascii="Times New Roman" w:hAnsi="Times New Roman" w:cs="Times New Roman"/>
-          <w:sz w:val="24"/>
-          <w:szCs w:val="24"/>
-        </w:rPr>
-      </w:pPr>
-      <w:r>
-        <w:rPr>
-          <w:rFonts w:ascii="Times New Roman" w:hAnsi="Times New Roman" w:cs="Times New Roman"/>
-          <w:sz w:val="24"/>
-          <w:szCs w:val="24"/>
-        </w:rPr>
-        <w:t xml:space="preserve"> </w:t>
-      </w:r>
+        <w:ind w:left="567"/>
+        <w:rPr>
+          <w:rFonts w:ascii="Times New Roman" w:hAnsi="Times New Roman" w:cs="Times New Roman"/>
+          <w:sz w:val="24"/>
+          <w:szCs w:val="24"/>
+        </w:rPr>
+      </w:pPr>
       <w:r>
         <w:rPr>
           <w:rFonts w:ascii="Times New Roman" w:hAnsi="Times New Roman" w:cs="Times New Roman"/>
@@ -3311,21 +3246,13 @@
           <w:tab w:val="num" w:pos="567"/>
         </w:tabs>
         <w:spacing w:before="100" w:beforeAutospacing="1" w:after="100" w:afterAutospacing="1" w:line="240" w:lineRule="auto"/>
-        <w:ind w:left="567" w:hanging="283"/>
-        <w:rPr>
-          <w:rFonts w:ascii="Times New Roman" w:hAnsi="Times New Roman" w:cs="Times New Roman"/>
-          <w:sz w:val="24"/>
-          <w:szCs w:val="24"/>
-        </w:rPr>
-      </w:pPr>
-      <w:r>
-        <w:rPr>
-          <w:rFonts w:ascii="Times New Roman" w:hAnsi="Times New Roman" w:cs="Times New Roman"/>
-          <w:sz w:val="24"/>
-          <w:szCs w:val="24"/>
-        </w:rPr>
-        <w:t xml:space="preserve"> </w:t>
-      </w:r>
+        <w:ind w:left="567"/>
+        <w:rPr>
+          <w:rFonts w:ascii="Times New Roman" w:hAnsi="Times New Roman" w:cs="Times New Roman"/>
+          <w:sz w:val="24"/>
+          <w:szCs w:val="24"/>
+        </w:rPr>
+      </w:pPr>
       <w:proofErr w:type="spellStart"/>
       <w:r>
         <w:rPr>
@@ -3348,21 +3275,13 @@
           <w:tab w:val="num" w:pos="567"/>
         </w:tabs>
         <w:spacing w:after="0" w:line="240" w:lineRule="auto"/>
-        <w:ind w:left="567" w:hanging="283"/>
-        <w:rPr>
-          <w:rFonts w:ascii="Times New Roman" w:hAnsi="Times New Roman" w:cs="Times New Roman"/>
-          <w:sz w:val="24"/>
-          <w:szCs w:val="24"/>
-        </w:rPr>
-      </w:pPr>
-      <w:r>
-        <w:rPr>
-          <w:rFonts w:ascii="Times New Roman" w:hAnsi="Times New Roman" w:cs="Times New Roman"/>
-          <w:sz w:val="24"/>
-          <w:szCs w:val="24"/>
-        </w:rPr>
-        <w:t xml:space="preserve"> </w:t>
-      </w:r>
+        <w:ind w:left="567"/>
+        <w:rPr>
+          <w:rFonts w:ascii="Times New Roman" w:hAnsi="Times New Roman" w:cs="Times New Roman"/>
+          <w:sz w:val="24"/>
+          <w:szCs w:val="24"/>
+        </w:rPr>
+      </w:pPr>
       <w:r>
         <w:rPr>
           <w:rFonts w:ascii="Times New Roman" w:hAnsi="Times New Roman" w:cs="Times New Roman"/>
@@ -3383,21 +3302,13 @@
           <w:tab w:val="num" w:pos="567"/>
         </w:tabs>
         <w:spacing w:after="0" w:line="240" w:lineRule="auto"/>
-        <w:ind w:left="567" w:hanging="283"/>
-        <w:rPr>
-          <w:rFonts w:ascii="Times New Roman" w:hAnsi="Times New Roman" w:cs="Times New Roman"/>
-          <w:sz w:val="24"/>
-          <w:szCs w:val="24"/>
-        </w:rPr>
-      </w:pPr>
-      <w:r>
-        <w:rPr>
-          <w:rFonts w:ascii="Times New Roman" w:hAnsi="Times New Roman" w:cs="Times New Roman"/>
-          <w:sz w:val="24"/>
-          <w:szCs w:val="24"/>
-        </w:rPr>
-        <w:t xml:space="preserve"> </w:t>
-      </w:r>
+        <w:ind w:left="567"/>
+        <w:rPr>
+          <w:rFonts w:ascii="Times New Roman" w:hAnsi="Times New Roman" w:cs="Times New Roman"/>
+          <w:sz w:val="24"/>
+          <w:szCs w:val="24"/>
+        </w:rPr>
+      </w:pPr>
       <w:r>
         <w:rPr>
           <w:rFonts w:ascii="Times New Roman" w:hAnsi="Times New Roman" w:cs="Times New Roman"/>
@@ -3418,23 +3329,13 @@
           <w:tab w:val="num" w:pos="567"/>
         </w:tabs>
         <w:spacing w:after="0" w:line="240" w:lineRule="auto"/>
-        <w:ind w:left="567" w:hanging="283"/>
-        <w:rPr>
-          <w:rFonts w:ascii="Times New Roman" w:hAnsi="Times New Roman" w:cs="Times New Roman"/>
-          <w:sz w:val="24"/>
-          <w:szCs w:val="24"/>
-        </w:rPr>
-      </w:pPr>
-      <w:r>
-        <w:rPr>
-          <w:rFonts w:ascii="Times New Roman" w:hAnsi="Times New Roman" w:cs="Times New Roman"/>
-          <w:sz w:val="24"/>
-          <w:szCs w:val="24"/>
-        </w:rPr>
-        <w:t xml:space="preserve"> </w:t>
-      </w:r>
-      <w:bookmarkStart w:id="6" w:name="_GoBack"/>
-      <w:bookmarkEnd w:id="6"/>
+        <w:ind w:left="567"/>
+        <w:rPr>
+          <w:rFonts w:ascii="Times New Roman" w:hAnsi="Times New Roman" w:cs="Times New Roman"/>
+          <w:sz w:val="24"/>
+          <w:szCs w:val="24"/>
+        </w:rPr>
+      </w:pPr>
       <w:r>
         <w:rPr>
           <w:rFonts w:ascii="Times New Roman" w:hAnsi="Times New Roman" w:cs="Times New Roman"/>
@@ -3444,8 +3345,6 @@
         <w:t>Бегущая строка</w:t>
       </w:r>
     </w:p>
-    <w:bookmarkEnd w:id="4"/>
-    <w:bookmarkEnd w:id="5"/>
     <w:p>
       <w:pPr>
         <w:spacing w:after="0" w:line="240" w:lineRule="auto"/>
@@ -3614,7 +3513,6 @@
           <w:szCs w:val="24"/>
         </w:rPr>
       </w:pPr>
-      <w:bookmarkStart w:id="7" w:name="_Hlk116942860"/>
       <w:r>
         <w:rPr>
           <w:rFonts w:ascii="Times New Roman" w:hAnsi="Times New Roman" w:cs="Times New Roman"/>
@@ -3659,7 +3557,6 @@
         <w:t>Громкость</w:t>
       </w:r>
     </w:p>
-    <w:bookmarkEnd w:id="7"/>
     <w:p>
       <w:pPr>
         <w:spacing w:after="0" w:line="240" w:lineRule="auto"/>
@@ -3900,34 +3797,6 @@
     <w:p>
       <w:pPr>
         <w:spacing w:after="0" w:line="240" w:lineRule="auto"/>
-        <w:ind w:left="284" w:right="-1"/>
-        <w:rPr>
-          <w:rFonts w:ascii="Times New Roman" w:hAnsi="Times New Roman" w:cs="Times New Roman"/>
-          <w:sz w:val="24"/>
-          <w:szCs w:val="24"/>
-        </w:rPr>
-      </w:pPr>
-      <w:r>
-        <w:rPr>
-          <w:rFonts w:ascii="Times New Roman" w:hAnsi="Times New Roman" w:cs="Times New Roman"/>
-          <w:b/>
-          <w:sz w:val="24"/>
-          <w:szCs w:val="24"/>
-        </w:rPr>
-        <w:t xml:space="preserve">5.5. </w:t>
-      </w:r>
-      <w:r>
-        <w:rPr>
-          <w:rFonts w:ascii="Times New Roman" w:hAnsi="Times New Roman" w:cs="Times New Roman"/>
-          <w:sz w:val="24"/>
-          <w:szCs w:val="24"/>
-        </w:rPr>
-        <w:t>Озвучивание эффектов.</w:t>
-      </w:r>
-    </w:p>
-    <w:p>
-      <w:pPr>
-        <w:spacing w:after="0" w:line="240" w:lineRule="auto"/>
         <w:ind w:right="-1"/>
         <w:rPr>
           <w:rFonts w:ascii="Times New Roman" w:hAnsi="Times New Roman" w:cs="Times New Roman"/>
@@ -4224,8 +4093,8 @@
           <w:szCs w:val="24"/>
         </w:rPr>
       </w:pPr>
-      <w:bookmarkStart w:id="8" w:name="_Hlk98364192"/>
-      <w:bookmarkEnd w:id="2"/>
+      <w:bookmarkStart w:id="3" w:name="_Hlk98364192"/>
+      <w:bookmarkEnd w:id="1"/>
       <w:r>
         <w:rPr>
           <w:rFonts w:ascii="Times New Roman" w:hAnsi="Times New Roman" w:cs="Times New Roman"/>
@@ -5337,18 +5206,6 @@
         </w:rPr>
         <w:t xml:space="preserve"> не изменять. Эта папка используется для озвучивания времени. Файлы там сформированы специальным образом.</w:t>
       </w:r>
-    </w:p>
-    <w:p>
-      <w:pPr>
-        <w:spacing w:after="0" w:line="240" w:lineRule="auto"/>
-        <w:ind w:left="426" w:right="-1"/>
-        <w:rPr>
-          <w:rFonts w:ascii="Times New Roman" w:hAnsi="Times New Roman" w:cs="Times New Roman"/>
-          <w:b/>
-          <w:sz w:val="24"/>
-          <w:szCs w:val="24"/>
-        </w:rPr>
-      </w:pPr>
     </w:p>
     <w:p>
       <w:pPr>
@@ -5977,8 +5834,8 @@
           <w:szCs w:val="24"/>
         </w:rPr>
       </w:pPr>
-      <w:bookmarkStart w:id="9" w:name="_Hlk98363947"/>
-      <w:bookmarkEnd w:id="8"/>
+      <w:bookmarkStart w:id="4" w:name="_Hlk98363947"/>
+      <w:bookmarkEnd w:id="3"/>
       <w:r>
         <w:rPr>
           <w:rFonts w:ascii="Times New Roman" w:hAnsi="Times New Roman" w:cs="Times New Roman"/>
@@ -6532,7 +6389,6 @@
           <w:szCs w:val="24"/>
         </w:rPr>
       </w:pPr>
-      <w:bookmarkStart w:id="10" w:name="_Hlk116942552"/>
       <w:r>
         <w:rPr>
           <w:rFonts w:ascii="Times New Roman" w:hAnsi="Times New Roman" w:cs="Times New Roman"/>
@@ -6795,6 +6651,8 @@
         </w:rPr>
         <w:t>6</w:t>
       </w:r>
+      <w:bookmarkStart w:id="5" w:name="_GoBack"/>
+      <w:bookmarkEnd w:id="5"/>
       <w:r>
         <w:rPr>
           <w:rFonts w:ascii="Times New Roman" w:hAnsi="Times New Roman" w:cs="Times New Roman"/>
@@ -6839,7 +6697,6 @@
         <w:t xml:space="preserve"> отключает звук и рассвет.</w:t>
       </w:r>
     </w:p>
-    <w:bookmarkEnd w:id="10"/>
     <w:p>
       <w:pPr>
         <w:spacing w:after="0" w:line="240" w:lineRule="auto"/>
@@ -7349,20 +7206,6 @@
         <w:ind w:left="709"/>
         <w:rPr>
           <w:rFonts w:ascii="Times New Roman" w:eastAsia="Times New Roman" w:hAnsi="Times New Roman" w:cs="Times New Roman"/>
-          <w:color w:val="030303"/>
-          <w:sz w:val="24"/>
-          <w:szCs w:val="24"/>
-          <w:lang w:eastAsia="ru-RU"/>
-        </w:rPr>
-      </w:pPr>
-    </w:p>
-    <w:p>
-      <w:pPr>
-        <w:spacing w:after="0" w:line="240" w:lineRule="auto"/>
-        <w:ind w:left="851" w:hanging="425"/>
-        <w:rPr>
-          <w:rFonts w:ascii="Times New Roman" w:eastAsia="Times New Roman" w:hAnsi="Times New Roman" w:cs="Times New Roman"/>
-          <w:b/>
           <w:color w:val="030303"/>
           <w:sz w:val="24"/>
           <w:szCs w:val="24"/>
@@ -7881,8 +7724,8 @@
           <w:szCs w:val="24"/>
         </w:rPr>
       </w:pPr>
-      <w:bookmarkStart w:id="11" w:name="_Hlk98364108"/>
-      <w:bookmarkEnd w:id="9"/>
+      <w:bookmarkStart w:id="6" w:name="_Hlk98364108"/>
+      <w:bookmarkEnd w:id="4"/>
       <w:r>
         <w:rPr>
           <w:rFonts w:ascii="Times New Roman" w:hAnsi="Times New Roman" w:cs="Times New Roman"/>
@@ -8461,14 +8304,68 @@
         </w:rPr>
         <w:t xml:space="preserve">...", выбираете </w:t>
       </w:r>
-      <w:r>
-        <w:rPr>
-          <w:rFonts w:ascii="Times New Roman" w:hAnsi="Times New Roman" w:cs="Times New Roman"/>
-          <w:sz w:val="24"/>
-          <w:szCs w:val="24"/>
-        </w:rPr>
-        <w:t>Firmware.ino</w:t>
-      </w:r>
+      <w:proofErr w:type="spellStart"/>
+      <w:r>
+        <w:rPr>
+          <w:rFonts w:ascii="Times New Roman" w:hAnsi="Times New Roman" w:cs="Times New Roman"/>
+          <w:sz w:val="24"/>
+          <w:szCs w:val="24"/>
+        </w:rPr>
+        <w:t>FieryLedLamp</w:t>
+      </w:r>
+      <w:proofErr w:type="spellEnd"/>
+      <w:r>
+        <w:rPr>
+          <w:rFonts w:ascii="Times New Roman" w:hAnsi="Times New Roman" w:cs="Times New Roman"/>
+          <w:sz w:val="24"/>
+          <w:szCs w:val="24"/>
+        </w:rPr>
+        <w:t>_</w:t>
+      </w:r>
+      <w:r>
+        <w:rPr>
+          <w:rFonts w:ascii="Times New Roman" w:hAnsi="Times New Roman" w:cs="Times New Roman"/>
+          <w:sz w:val="24"/>
+          <w:szCs w:val="24"/>
+          <w:lang w:val="en-US"/>
+        </w:rPr>
+        <w:t>New</w:t>
+      </w:r>
+      <w:r>
+        <w:rPr>
+          <w:rFonts w:ascii="Times New Roman" w:hAnsi="Times New Roman" w:cs="Times New Roman"/>
+          <w:sz w:val="24"/>
+          <w:szCs w:val="24"/>
+        </w:rPr>
+        <w:t>_</w:t>
+      </w:r>
+      <w:r>
+        <w:rPr>
+          <w:rFonts w:ascii="Times New Roman" w:hAnsi="Times New Roman" w:cs="Times New Roman"/>
+          <w:sz w:val="24"/>
+          <w:szCs w:val="24"/>
+          <w:lang w:val="en-US"/>
+        </w:rPr>
+        <w:t>WEB</w:t>
+      </w:r>
+      <w:r>
+        <w:rPr>
+          <w:rFonts w:ascii="Times New Roman" w:hAnsi="Times New Roman" w:cs="Times New Roman"/>
+          <w:sz w:val="24"/>
+          <w:szCs w:val="24"/>
+        </w:rPr>
+        <w:t>.</w:t>
+      </w:r>
+      <w:proofErr w:type="spellStart"/>
+      <w:r>
+        <w:rPr>
+          <w:rFonts w:ascii="Times New Roman" w:hAnsi="Times New Roman" w:cs="Times New Roman"/>
+          <w:sz w:val="24"/>
+          <w:szCs w:val="24"/>
+        </w:rPr>
+        <w:t>ino</w:t>
+      </w:r>
+      <w:proofErr w:type="spellEnd"/>
       <w:r>
         <w:rPr>
           <w:rFonts w:ascii="Times New Roman" w:hAnsi="Times New Roman" w:cs="Times New Roman"/>
@@ -8568,14 +8465,68 @@
         </w:rPr>
         <w:t xml:space="preserve">...», выбираете </w:t>
       </w:r>
-      <w:r>
-        <w:rPr>
-          <w:rFonts w:ascii="Times New Roman" w:hAnsi="Times New Roman" w:cs="Times New Roman"/>
-          <w:sz w:val="24"/>
-          <w:szCs w:val="24"/>
-        </w:rPr>
-        <w:t>FileSystem.mklittlefs</w:t>
-      </w:r>
+      <w:proofErr w:type="spellStart"/>
+      <w:r>
+        <w:rPr>
+          <w:rFonts w:ascii="Times New Roman" w:hAnsi="Times New Roman" w:cs="Times New Roman"/>
+          <w:sz w:val="24"/>
+          <w:szCs w:val="24"/>
+        </w:rPr>
+        <w:t>FieryLedLamp</w:t>
+      </w:r>
+      <w:proofErr w:type="spellEnd"/>
+      <w:r>
+        <w:rPr>
+          <w:rFonts w:ascii="Times New Roman" w:hAnsi="Times New Roman" w:cs="Times New Roman"/>
+          <w:sz w:val="24"/>
+          <w:szCs w:val="24"/>
+        </w:rPr>
+        <w:t>_</w:t>
+      </w:r>
+      <w:r>
+        <w:rPr>
+          <w:rFonts w:ascii="Times New Roman" w:hAnsi="Times New Roman" w:cs="Times New Roman"/>
+          <w:sz w:val="24"/>
+          <w:szCs w:val="24"/>
+          <w:lang w:val="en-US"/>
+        </w:rPr>
+        <w:t>New</w:t>
+      </w:r>
+      <w:r>
+        <w:rPr>
+          <w:rFonts w:ascii="Times New Roman" w:hAnsi="Times New Roman" w:cs="Times New Roman"/>
+          <w:sz w:val="24"/>
+          <w:szCs w:val="24"/>
+        </w:rPr>
+        <w:t>_</w:t>
+      </w:r>
+      <w:r>
+        <w:rPr>
+          <w:rFonts w:ascii="Times New Roman" w:hAnsi="Times New Roman" w:cs="Times New Roman"/>
+          <w:sz w:val="24"/>
+          <w:szCs w:val="24"/>
+          <w:lang w:val="en-US"/>
+        </w:rPr>
+        <w:t>WEB</w:t>
+      </w:r>
+      <w:r>
+        <w:rPr>
+          <w:rFonts w:ascii="Times New Roman" w:hAnsi="Times New Roman" w:cs="Times New Roman"/>
+          <w:sz w:val="24"/>
+          <w:szCs w:val="24"/>
+        </w:rPr>
+        <w:t>.</w:t>
+      </w:r>
+      <w:proofErr w:type="spellStart"/>
+      <w:r>
+        <w:rPr>
+          <w:rFonts w:ascii="Times New Roman" w:hAnsi="Times New Roman" w:cs="Times New Roman"/>
+          <w:sz w:val="24"/>
+          <w:szCs w:val="24"/>
+        </w:rPr>
+        <w:t>mklittlefs</w:t>
+      </w:r>
+      <w:proofErr w:type="spellEnd"/>
       <w:r>
         <w:rPr>
           <w:rFonts w:ascii="Times New Roman" w:hAnsi="Times New Roman" w:cs="Times New Roman"/>
@@ -8596,21 +8547,9 @@
     <w:p>
       <w:pPr>
         <w:spacing w:after="0" w:line="240" w:lineRule="auto"/>
-        <w:ind w:left="284" w:right="-1"/>
-        <w:rPr>
-          <w:rFonts w:ascii="Times New Roman" w:hAnsi="Times New Roman" w:cs="Times New Roman"/>
-          <w:sz w:val="24"/>
-          <w:szCs w:val="24"/>
-        </w:rPr>
-      </w:pPr>
-    </w:p>
-    <w:p>
-      <w:pPr>
-        <w:spacing w:after="0" w:line="240" w:lineRule="auto"/>
         <w:ind w:right="-1"/>
         <w:rPr>
           <w:rFonts w:ascii="Times New Roman" w:hAnsi="Times New Roman" w:cs="Times New Roman"/>
-          <w:b/>
           <w:sz w:val="24"/>
           <w:szCs w:val="24"/>
         </w:rPr>
@@ -8621,20 +8560,43 @@
         <w:spacing w:after="0" w:line="240" w:lineRule="auto"/>
         <w:ind w:right="-1"/>
         <w:rPr>
-          <w:rFonts w:ascii="Times New Roman" w:hAnsi="Times New Roman" w:cs="Times New Roman"/>
-          <w:b/>
-          <w:sz w:val="24"/>
-          <w:szCs w:val="24"/>
-        </w:rPr>
-      </w:pPr>
-    </w:p>
-    <w:p>
-      <w:pPr>
-        <w:spacing w:after="0" w:line="240" w:lineRule="auto"/>
-        <w:ind w:right="-1"/>
-        <w:rPr>
-          <w:rFonts w:ascii="Times New Roman" w:hAnsi="Times New Roman" w:cs="Times New Roman"/>
-          <w:b/>
+          <w:rStyle w:val="a4"/>
+          <w:rFonts w:ascii="Times New Roman" w:hAnsi="Times New Roman" w:cs="Times New Roman"/>
+          <w:b/>
+          <w:color w:val="auto"/>
+          <w:sz w:val="24"/>
+          <w:szCs w:val="24"/>
+          <w:u w:val="none"/>
+        </w:rPr>
+      </w:pPr>
+      <w:r>
+        <w:rPr>
+          <w:rFonts w:ascii="Times New Roman" w:hAnsi="Times New Roman" w:cs="Times New Roman"/>
+          <w:b/>
+          <w:sz w:val="24"/>
+          <w:szCs w:val="24"/>
+        </w:rPr>
+        <w:t xml:space="preserve">12. </w:t>
+      </w:r>
+      <w:hyperlink r:id="rId13" w:history="1">
+        <w:r>
+          <w:rPr>
+            <w:rStyle w:val="a4"/>
+            <w:rFonts w:ascii="Times New Roman" w:hAnsi="Times New Roman" w:cs="Times New Roman"/>
+            <w:b/>
+            <w:sz w:val="24"/>
+            <w:szCs w:val="24"/>
+          </w:rPr>
+          <w:t>Интернет-форум обсуждения проекта светильника</w:t>
+        </w:r>
+      </w:hyperlink>
+    </w:p>
+    <w:p>
+      <w:pPr>
+        <w:spacing w:after="0" w:line="240" w:lineRule="auto"/>
+        <w:ind w:left="567" w:right="-1"/>
+        <w:rPr>
+          <w:rFonts w:ascii="Times New Roman" w:hAnsi="Times New Roman" w:cs="Times New Roman"/>
           <w:sz w:val="24"/>
           <w:szCs w:val="24"/>
         </w:rPr>
@@ -8770,140 +8732,14 @@
     <w:p>
       <w:pPr>
         <w:spacing w:after="0" w:line="240" w:lineRule="auto"/>
-        <w:ind w:left="426" w:right="-1"/>
-        <w:rPr>
-          <w:rFonts w:ascii="Times New Roman" w:hAnsi="Times New Roman" w:cs="Times New Roman"/>
-          <w:b/>
-          <w:sz w:val="24"/>
-          <w:szCs w:val="24"/>
-        </w:rPr>
-      </w:pPr>
-      <w:r>
-        <w:rPr>
-          <w:rFonts w:ascii="Times New Roman" w:hAnsi="Times New Roman" w:cs="Times New Roman"/>
-          <w:b/>
-          <w:sz w:val="24"/>
-          <w:szCs w:val="24"/>
-        </w:rPr>
-        <w:t>Контакты для связи</w:t>
-      </w:r>
-    </w:p>
-    <w:p>
-      <w:pPr>
-        <w:spacing w:after="0" w:line="240" w:lineRule="auto"/>
-        <w:ind w:left="426" w:right="-1"/>
-        <w:rPr>
-          <w:rFonts w:ascii="Helvetica" w:hAnsi="Helvetica" w:cs="Helvetica"/>
-          <w:sz w:val="23"/>
-          <w:szCs w:val="23"/>
-          <w:u w:val="single"/>
-          <w:shd w:val="clear" w:color="auto" w:fill="FFFFFF"/>
-        </w:rPr>
-      </w:pPr>
-      <w:r>
-        <w:rPr>
-          <w:rFonts w:ascii="Times New Roman" w:hAnsi="Times New Roman" w:cs="Times New Roman"/>
-          <w:b/>
-          <w:sz w:val="24"/>
-          <w:szCs w:val="24"/>
-        </w:rPr>
-        <w:t xml:space="preserve"> </w:t>
-      </w:r>
-      <w:r>
-        <w:rPr>
-          <w:rFonts w:ascii="Times New Roman" w:hAnsi="Times New Roman" w:cs="Times New Roman"/>
-          <w:b/>
-          <w:sz w:val="24"/>
-          <w:szCs w:val="24"/>
-          <w:lang w:val="en-US"/>
-        </w:rPr>
-        <w:t>Email</w:t>
-      </w:r>
-      <w:r>
-        <w:rPr>
-          <w:rFonts w:ascii="Times New Roman" w:hAnsi="Times New Roman" w:cs="Times New Roman"/>
-          <w:b/>
-          <w:sz w:val="24"/>
-          <w:szCs w:val="24"/>
-        </w:rPr>
-        <w:t xml:space="preserve">: </w:t>
-      </w:r>
-      <w:r>
-        <w:rPr>
-          <w:rFonts w:ascii="Helvetica" w:hAnsi="Helvetica" w:cs="Helvetica"/>
-          <w:sz w:val="23"/>
-          <w:szCs w:val="23"/>
-          <w:u w:val="single"/>
-          <w:shd w:val="clear" w:color="auto" w:fill="FFFFFF"/>
-        </w:rPr>
-        <w:t>fieryledlamp@mail.ru</w:t>
-      </w:r>
-    </w:p>
-    <w:p>
-      <w:pPr>
-        <w:spacing w:after="0" w:line="240" w:lineRule="auto"/>
         <w:ind w:left="3828" w:right="-1"/>
         <w:rPr>
           <w:rFonts w:ascii="Times New Roman" w:hAnsi="Times New Roman" w:cs="Times New Roman"/>
           <w:b/>
           <w:sz w:val="24"/>
           <w:szCs w:val="24"/>
-          <w:lang w:val="en-US"/>
-        </w:rPr>
-      </w:pPr>
-      <w:r>
-        <w:rPr>
-          <w:noProof/>
-        </w:rPr>
-        <w:drawing>
-          <wp:inline distT="0" distB="0" distL="0" distR="0" wp14:anchorId="58B18FD9" wp14:editId="63F35690">
-            <wp:extent cx="1123950" cy="1123950"/>
-            <wp:effectExtent l="0" t="0" r="0" b="0"/>
-            <wp:docPr id="2" name="Рисунок 2" descr="http://qrcoder.ru/code/?BEGIN%3AVCARD%0AFN%3AFiery+Led+Lamp%0AORG%3AArduino%0AEMAIL%3Afieryledlamp%40mail.ru%0AEND%3AVCARD&amp;4&amp;0"/>
-            <wp:cNvGraphicFramePr>
-              <a:graphicFrameLocks xmlns:a="http://schemas.openxmlformats.org/drawingml/2006/main" noChangeAspect="1"/>
-            </wp:cNvGraphicFramePr>
-            <a:graphic xmlns:a="http://schemas.openxmlformats.org/drawingml/2006/main">
-              <a:graphicData uri="http://schemas.openxmlformats.org/drawingml/2006/picture">
-                <pic:pic xmlns:pic="http://schemas.openxmlformats.org/drawingml/2006/picture">
-                  <pic:nvPicPr>
-                    <pic:cNvPr id="0" name="Picture 1" descr="http://qrcoder.ru/code/?BEGIN%3AVCARD%0AFN%3AFiery+Led+Lamp%0AORG%3AArduino%0AEMAIL%3Afieryledlamp%40mail.ru%0AEND%3AVCARD&amp;4&amp;0"/>
-                    <pic:cNvPicPr>
-                      <a:picLocks noChangeAspect="1" noChangeArrowheads="1"/>
-                    </pic:cNvPicPr>
-                  </pic:nvPicPr>
-                  <pic:blipFill>
-                    <a:blip r:embed="rId13">
-                      <a:extLst>
-                        <a:ext uri="{28A0092B-C50C-407E-A947-70E740481C1C}">
-                          <a14:useLocalDpi xmlns:a14="http://schemas.microsoft.com/office/drawing/2010/main" val="0"/>
-                        </a:ext>
-                      </a:extLst>
-                    </a:blip>
-                    <a:srcRect/>
-                    <a:stretch>
-                      <a:fillRect/>
-                    </a:stretch>
-                  </pic:blipFill>
-                  <pic:spPr bwMode="auto">
-                    <a:xfrm>
-                      <a:off x="0" y="0"/>
-                      <a:ext cx="1123950" cy="1123950"/>
-                    </a:xfrm>
-                    <a:prstGeom prst="rect">
-                      <a:avLst/>
-                    </a:prstGeom>
-                    <a:noFill/>
-                    <a:ln>
-                      <a:noFill/>
-                    </a:ln>
-                  </pic:spPr>
-                </pic:pic>
-              </a:graphicData>
-            </a:graphic>
-          </wp:inline>
-        </w:drawing>
-      </w:r>
+        </w:rPr>
+      </w:pPr>
     </w:p>
     <w:p>
       <w:pPr>
@@ -9056,12 +8892,12 @@
         </w:rPr>
         <w:t>Приятного использования!</w:t>
       </w:r>
-      <w:bookmarkEnd w:id="11"/>
+      <w:bookmarkEnd w:id="6"/>
     </w:p>
     <w:sectPr>
       <w:type w:val="continuous"/>
       <w:pgSz w:w="11906" w:h="16838"/>
-      <w:pgMar w:top="426" w:right="1133" w:bottom="709" w:left="1134" w:header="708" w:footer="708" w:gutter="0"/>
+      <w:pgMar w:top="709" w:right="1133" w:bottom="567" w:left="1134" w:header="708" w:footer="708" w:gutter="0"/>
       <w:cols w:space="708"/>
       <w:docGrid w:linePitch="360"/>
     </w:sectPr>
@@ -10135,6 +9971,104 @@
       <w:shd w:val="clear" w:color="auto" w:fill="E1DFDD"/>
     </w:rPr>
   </w:style>
+  <w:style w:type="character" w:styleId="a6">
+    <w:name w:val="annotation reference"/>
+    <w:basedOn w:val="a0"/>
+    <w:uiPriority w:val="99"/>
+    <w:semiHidden/>
+    <w:unhideWhenUsed/>
+    <w:rsid w:val="000C7945"/>
+    <w:rPr>
+      <w:sz w:val="16"/>
+      <w:szCs w:val="16"/>
+    </w:rPr>
+  </w:style>
+  <w:style w:type="paragraph" w:styleId="a7">
+    <w:name w:val="annotation text"/>
+    <w:basedOn w:val="a"/>
+    <w:link w:val="a8"/>
+    <w:uiPriority w:val="99"/>
+    <w:semiHidden/>
+    <w:unhideWhenUsed/>
+    <w:rsid w:val="000C7945"/>
+    <w:pPr>
+      <w:spacing w:line="240" w:lineRule="auto"/>
+    </w:pPr>
+    <w:rPr>
+      <w:sz w:val="20"/>
+      <w:szCs w:val="20"/>
+    </w:rPr>
+  </w:style>
+  <w:style w:type="character" w:customStyle="1" w:styleId="a8">
+    <w:name w:val="Текст примечания Знак"/>
+    <w:basedOn w:val="a0"/>
+    <w:link w:val="a7"/>
+    <w:uiPriority w:val="99"/>
+    <w:semiHidden/>
+    <w:rsid w:val="000C7945"/>
+    <w:rPr>
+      <w:sz w:val="20"/>
+      <w:szCs w:val="20"/>
+    </w:rPr>
+  </w:style>
+  <w:style w:type="paragraph" w:styleId="a9">
+    <w:name w:val="annotation subject"/>
+    <w:basedOn w:val="a7"/>
+    <w:next w:val="a7"/>
+    <w:link w:val="aa"/>
+    <w:uiPriority w:val="99"/>
+    <w:semiHidden/>
+    <w:unhideWhenUsed/>
+    <w:rsid w:val="000C7945"/>
+    <w:rPr>
+      <w:b/>
+      <w:bCs/>
+    </w:rPr>
+  </w:style>
+  <w:style w:type="character" w:customStyle="1" w:styleId="aa">
+    <w:name w:val="Тема примечания Знак"/>
+    <w:basedOn w:val="a8"/>
+    <w:link w:val="a9"/>
+    <w:uiPriority w:val="99"/>
+    <w:semiHidden/>
+    <w:rsid w:val="000C7945"/>
+    <w:rPr>
+      <w:b/>
+      <w:bCs/>
+      <w:sz w:val="20"/>
+      <w:szCs w:val="20"/>
+    </w:rPr>
+  </w:style>
+  <w:style w:type="paragraph" w:styleId="ab">
+    <w:name w:val="Balloon Text"/>
+    <w:basedOn w:val="a"/>
+    <w:link w:val="ac"/>
+    <w:uiPriority w:val="99"/>
+    <w:semiHidden/>
+    <w:unhideWhenUsed/>
+    <w:rsid w:val="000C7945"/>
+    <w:pPr>
+      <w:spacing w:after="0" w:line="240" w:lineRule="auto"/>
+    </w:pPr>
+    <w:rPr>
+      <w:rFonts w:ascii="Segoe UI" w:hAnsi="Segoe UI" w:cs="Segoe UI"/>
+      <w:sz w:val="18"/>
+      <w:szCs w:val="18"/>
+    </w:rPr>
+  </w:style>
+  <w:style w:type="character" w:customStyle="1" w:styleId="ac">
+    <w:name w:val="Текст выноски Знак"/>
+    <w:basedOn w:val="a0"/>
+    <w:link w:val="ab"/>
+    <w:uiPriority w:val="99"/>
+    <w:semiHidden/>
+    <w:rsid w:val="000C7945"/>
+    <w:rPr>
+      <w:rFonts w:ascii="Segoe UI" w:hAnsi="Segoe UI" w:cs="Segoe UI"/>
+      <w:sz w:val="18"/>
+      <w:szCs w:val="18"/>
+    </w:rPr>
+  </w:style>
 </w:styles>
 </file>
 
@@ -10438,7 +10372,7 @@
 </file>
 
 <file path=customXml/itemProps1.xml><?xml version="1.0" encoding="utf-8"?>
-<ds:datastoreItem xmlns:ds="http://schemas.openxmlformats.org/officeDocument/2006/customXml" ds:itemID="{44A96ACD-8C5F-4B36-82AB-F32711BBE2E5}">
+<ds:datastoreItem xmlns:ds="http://schemas.openxmlformats.org/officeDocument/2006/customXml" ds:itemID="{43F445A0-F27D-41D5-97D2-76AFDCBD5DFB}">
   <ds:schemaRefs>
     <ds:schemaRef ds:uri="http://schemas.openxmlformats.org/officeDocument/2006/bibliography"/>
   </ds:schemaRefs>

</xml_diff>